<commit_message>
Valvano updated lab doc
</commit_message>
<xml_diff>
--- a/Lab01.docx
+++ b/Lab01.docx
@@ -1,6 +1,6 @@
 
 <file path=word/document.xml><?xml version="1.0" encoding="utf-8"?>
-<w:document xmlns:wpc="http://schemas.microsoft.com/office/word/2010/wordprocessingCanvas" xmlns:cx="http://schemas.microsoft.com/office/drawing/2014/chartex" xmlns:cx1="http://schemas.microsoft.com/office/drawing/2015/9/8/chartex" xmlns:cx2="http://schemas.microsoft.com/office/drawing/2015/10/21/chartex" xmlns:cx3="http://schemas.microsoft.com/office/drawing/2016/5/9/chartex" xmlns:cx4="http://schemas.microsoft.com/office/drawing/2016/5/10/chartex" xmlns:cx5="http://schemas.microsoft.com/office/drawing/2016/5/11/chartex" xmlns:cx6="http://schemas.microsoft.com/office/drawing/2016/5/12/chartex" xmlns:cx7="http://schemas.microsoft.com/office/drawing/2016/5/13/chartex" xmlns:cx8="http://schemas.microsoft.com/office/drawing/2016/5/14/chartex" xmlns:mc="http://schemas.openxmlformats.org/markup-compatibility/2006" xmlns:aink="http://schemas.microsoft.com/office/drawing/2016/ink" xmlns:am3d="http://schemas.microsoft.com/office/drawing/2017/model3d" xmlns:o="urn:schemas-microsoft-com:office:office" xmlns:oel="http://schemas.microsoft.com/office/2019/extlst" xmlns:r="http://schemas.openxmlformats.org/officeDocument/2006/relationships" xmlns:m="http://schemas.openxmlformats.org/officeDocument/2006/math" xmlns:v="urn:schemas-microsoft-com:vml" xmlns:wp14="http://schemas.microsoft.com/office/word/2010/wordprocessingDrawing" xmlns:wp="http://schemas.openxmlformats.org/drawingml/2006/wordprocessingDrawing" xmlns:w10="urn:schemas-microsoft-com:office:word" xmlns:w="http://schemas.openxmlformats.org/wordprocessingml/2006/main" xmlns:w14="http://schemas.microsoft.com/office/word/2010/wordml" xmlns:w15="http://schemas.microsoft.com/office/word/2012/wordml" xmlns:w16cex="http://schemas.microsoft.com/office/word/2018/wordml/cex" xmlns:w16cid="http://schemas.microsoft.com/office/word/2016/wordml/cid" xmlns:w16="http://schemas.microsoft.com/office/word/2018/wordml" xmlns:w16du="http://schemas.microsoft.com/office/word/2023/wordml/word16du" xmlns:w16sdtdh="http://schemas.microsoft.com/office/word/2020/wordml/sdtdatahash" xmlns:w16se="http://schemas.microsoft.com/office/word/2015/wordml/symex" xmlns:wpg="http://schemas.microsoft.com/office/word/2010/wordprocessingGroup" xmlns:wpi="http://schemas.microsoft.com/office/word/2010/wordprocessingInk" xmlns:wne="http://schemas.microsoft.com/office/word/2006/wordml" xmlns:wps="http://schemas.microsoft.com/office/word/2010/wordprocessingShape" mc:Ignorable="w14 w15 w16se w16cid w16 w16cex w16sdtdh w16du wp14">
+<w:document xmlns:wpc="http://schemas.microsoft.com/office/word/2010/wordprocessingCanvas" xmlns:cx="http://schemas.microsoft.com/office/drawing/2014/chartex" xmlns:cx1="http://schemas.microsoft.com/office/drawing/2015/9/8/chartex" xmlns:cx2="http://schemas.microsoft.com/office/drawing/2015/10/21/chartex" xmlns:cx3="http://schemas.microsoft.com/office/drawing/2016/5/9/chartex" xmlns:cx4="http://schemas.microsoft.com/office/drawing/2016/5/10/chartex" xmlns:cx5="http://schemas.microsoft.com/office/drawing/2016/5/11/chartex" xmlns:cx6="http://schemas.microsoft.com/office/drawing/2016/5/12/chartex" xmlns:cx7="http://schemas.microsoft.com/office/drawing/2016/5/13/chartex" xmlns:cx8="http://schemas.microsoft.com/office/drawing/2016/5/14/chartex" xmlns:mc="http://schemas.openxmlformats.org/markup-compatibility/2006" xmlns:aink="http://schemas.microsoft.com/office/drawing/2016/ink" xmlns:am3d="http://schemas.microsoft.com/office/drawing/2017/model3d" xmlns:o="urn:schemas-microsoft-com:office:office" xmlns:oel="http://schemas.microsoft.com/office/2019/extlst" xmlns:r="http://schemas.openxmlformats.org/officeDocument/2006/relationships" xmlns:m="http://schemas.openxmlformats.org/officeDocument/2006/math" xmlns:v="urn:schemas-microsoft-com:vml" xmlns:wp14="http://schemas.microsoft.com/office/word/2010/wordprocessingDrawing" xmlns:wp="http://schemas.openxmlformats.org/drawingml/2006/wordprocessingDrawing" xmlns:w10="urn:schemas-microsoft-com:office:word" xmlns:w="http://schemas.openxmlformats.org/wordprocessingml/2006/main" xmlns:w14="http://schemas.microsoft.com/office/word/2010/wordml" xmlns:w15="http://schemas.microsoft.com/office/word/2012/wordml" xmlns:w16cex="http://schemas.microsoft.com/office/word/2018/wordml/cex" xmlns:w16cid="http://schemas.microsoft.com/office/word/2016/wordml/cid" xmlns:w16="http://schemas.microsoft.com/office/word/2018/wordml" xmlns:w16du="http://schemas.microsoft.com/office/word/2023/wordml/word16du" xmlns:w16sdtdh="http://schemas.microsoft.com/office/word/2020/wordml/sdtdatahash" xmlns:w16sdtfl="http://schemas.microsoft.com/office/word/2024/wordml/sdtformatlock" xmlns:w16se="http://schemas.microsoft.com/office/word/2015/wordml/symex" xmlns:wpg="http://schemas.microsoft.com/office/word/2010/wordprocessingGroup" xmlns:wpi="http://schemas.microsoft.com/office/word/2010/wordprocessingInk" xmlns:wne="http://schemas.microsoft.com/office/word/2006/wordml" xmlns:wps="http://schemas.microsoft.com/office/word/2010/wordprocessingShape" mc:Ignorable="w14 w15 w16se w16cid w16 w16cex w16sdtdh w16sdtfl w16du wp14">
   <w:body>
     <w:p>
       <w:pPr>
@@ -477,7 +477,22 @@
         <w:pStyle w:val="Heading2"/>
       </w:pPr>
       <w:r>
-        <w:t>Specific reading assignments from the book</w:t>
+        <w:t>Specific reading assignments</w:t>
+      </w:r>
+      <w:bookmarkStart w:id="1" w:name="_Hlk186197885"/>
+      <w:r>
+        <w:t xml:space="preserve">: </w:t>
+      </w:r>
+      <w:proofErr w:type="spellStart"/>
+      <w:r>
+        <w:t>ebook</w:t>
+      </w:r>
+      <w:proofErr w:type="spellEnd"/>
+      <w:r>
+        <w:t xml:space="preserve"> Chapter 1 or print </w:t>
+      </w:r>
+      <w:r>
+        <w:t>book</w:t>
       </w:r>
       <w:r>
         <w:t xml:space="preserve"> (</w:t>
@@ -489,7 +504,17 @@
         <w:t>)</w:t>
       </w:r>
       <w:r>
-        <w:t xml:space="preserve"> and from ECE319K</w:t>
+        <w:t xml:space="preserve"> </w:t>
+      </w:r>
+      <w:bookmarkEnd w:id="1"/>
+      <w:r>
+        <w:t xml:space="preserve">and from </w:t>
+      </w:r>
+      <w:r>
+        <w:t xml:space="preserve">Chapter 3 of </w:t>
+      </w:r>
+      <w:r>
+        <w:t>ECE319K</w:t>
       </w:r>
       <w:r>
         <w:tab/>
@@ -535,16 +560,19 @@
         <w:pStyle w:val="Heading2"/>
       </w:pPr>
       <w:r>
-        <w:t>Starter files</w:t>
-      </w:r>
+        <w:t xml:space="preserve">Starter </w:t>
+      </w:r>
+      <w:proofErr w:type="gramStart"/>
+      <w:r>
+        <w:t>files</w:t>
+      </w:r>
+      <w:proofErr w:type="gramEnd"/>
       <w:r>
         <w:t xml:space="preserve"> these projects are in </w:t>
       </w:r>
-      <w:proofErr w:type="spellStart"/>
-      <w:r>
-        <w:t>ValvanoWare</w:t>
-      </w:r>
-      <w:proofErr w:type="spellEnd"/>
+      <w:r>
+        <w:t>LabStarterFiles.zip</w:t>
+      </w:r>
       <w:r>
         <w:tab/>
       </w:r>
@@ -909,7 +937,25 @@
           <w:szCs w:val="22"/>
         </w:rPr>
         <w:tab/>
-        <w:t xml:space="preserve">$16.99 </w:t>
+        <w:t>$</w:t>
+      </w:r>
+      <w:r>
+        <w:rPr>
+          <w:rFonts w:ascii="Times New Roman" w:hAnsi="Times New Roman"/>
+          <w:color w:val="000000"/>
+          <w:sz w:val="22"/>
+          <w:szCs w:val="22"/>
+        </w:rPr>
+        <w:t>23</w:t>
+      </w:r>
+      <w:r>
+        <w:rPr>
+          <w:rFonts w:ascii="Times New Roman" w:hAnsi="Times New Roman"/>
+          <w:color w:val="000000"/>
+          <w:sz w:val="22"/>
+          <w:szCs w:val="22"/>
+        </w:rPr>
+        <w:t xml:space="preserve">.99 </w:t>
       </w:r>
     </w:p>
     <w:p>
@@ -1344,7 +1390,25 @@
                 <w:sz w:val="22"/>
                 <w:szCs w:val="22"/>
               </w:rPr>
-              <w:t>EID&amp;7</w:t>
+              <w:t>EID</w:t>
+            </w:r>
+            <w:r>
+              <w:rPr>
+                <w:rFonts w:ascii="Times New Roman" w:hAnsi="Times New Roman"/>
+                <w:color w:val="000000"/>
+                <w:sz w:val="22"/>
+                <w:szCs w:val="22"/>
+              </w:rPr>
+              <w:t>%</w:t>
+            </w:r>
+            <w:r>
+              <w:rPr>
+                <w:rFonts w:ascii="Times New Roman" w:hAnsi="Times New Roman"/>
+                <w:color w:val="000000"/>
+                <w:sz w:val="22"/>
+                <w:szCs w:val="22"/>
+              </w:rPr>
+              <w:t>7</w:t>
             </w:r>
           </w:p>
         </w:tc>
@@ -2246,8 +2310,8 @@
           <w:szCs w:val="22"/>
         </w:rPr>
         <w:tab/>
-      </w:r>
-      <w:proofErr w:type="spellStart"/>
+        <w:t xml:space="preserve">Switch_Init </w:t>
+      </w:r>
       <w:r>
         <w:rPr>
           <w:rFonts w:ascii="Courier New" w:hAnsi="Courier New"/>
@@ -2257,10 +2321,22 @@
           <w:sz w:val="22"/>
           <w:szCs w:val="22"/>
         </w:rPr>
-        <w:t>Switch_Init</w:t>
-      </w:r>
-      <w:proofErr w:type="spellEnd"/>
-      <w:r>
+        <w:tab/>
+      </w:r>
+      <w:r>
+        <w:rPr>
+          <w:rFonts w:ascii="Times New Roman" w:hAnsi="Times New Roman"/>
+          <w:bCs/>
+          <w:color w:val="000000"/>
+          <w:sz w:val="22"/>
+          <w:szCs w:val="22"/>
+        </w:rPr>
+        <w:t>Initialize a pin for GPIO input</w:t>
+      </w:r>
+    </w:p>
+    <w:p>
+      <w:pPr>
+        <w:jc w:val="both"/>
         <w:rPr>
           <w:rFonts w:ascii="Courier New" w:hAnsi="Courier New"/>
           <w:b/>
@@ -2269,8 +2345,7 @@
           <w:sz w:val="22"/>
           <w:szCs w:val="22"/>
         </w:rPr>
-        <w:t xml:space="preserve"> </w:t>
-      </w:r>
+      </w:pPr>
       <w:r>
         <w:rPr>
           <w:rFonts w:ascii="Courier New" w:hAnsi="Courier New"/>
@@ -2282,20 +2357,8 @@
         </w:rPr>
         <w:tab/>
       </w:r>
-      <w:r>
-        <w:rPr>
-          <w:rFonts w:ascii="Times New Roman" w:hAnsi="Times New Roman"/>
-          <w:bCs/>
-          <w:color w:val="000000"/>
-          <w:sz w:val="22"/>
-          <w:szCs w:val="22"/>
-        </w:rPr>
-        <w:t>Initialize a pin for GPIO input</w:t>
-      </w:r>
-    </w:p>
-    <w:p>
-      <w:pPr>
-        <w:jc w:val="both"/>
+      <w:proofErr w:type="spellStart"/>
+      <w:r>
         <w:rPr>
           <w:rFonts w:ascii="Courier New" w:hAnsi="Courier New"/>
           <w:b/>
@@ -2304,7 +2367,9 @@
           <w:sz w:val="22"/>
           <w:szCs w:val="22"/>
         </w:rPr>
-      </w:pPr>
+        <w:t>Switch_In</w:t>
+      </w:r>
+      <w:proofErr w:type="spellEnd"/>
       <w:r>
         <w:rPr>
           <w:rFonts w:ascii="Courier New" w:hAnsi="Courier New"/>
@@ -2315,8 +2380,8 @@
           <w:szCs w:val="22"/>
         </w:rPr>
         <w:tab/>
-      </w:r>
-      <w:proofErr w:type="spellStart"/>
+        <w:t xml:space="preserve"> </w:t>
+      </w:r>
       <w:r>
         <w:rPr>
           <w:rFonts w:ascii="Courier New" w:hAnsi="Courier New"/>
@@ -2326,10 +2391,23 @@
           <w:sz w:val="22"/>
           <w:szCs w:val="22"/>
         </w:rPr>
-        <w:t>Switch_In</w:t>
-      </w:r>
-      <w:proofErr w:type="spellEnd"/>
-      <w:r>
+        <w:tab/>
+      </w:r>
+      <w:r>
+        <w:rPr>
+          <w:rFonts w:ascii="Times New Roman" w:hAnsi="Times New Roman"/>
+          <w:bCs/>
+          <w:color w:val="000000"/>
+          <w:sz w:val="22"/>
+          <w:szCs w:val="22"/>
+        </w:rPr>
+        <w:t>Read and return the GPIO input</w:t>
+      </w:r>
+    </w:p>
+    <w:p>
+      <w:pPr>
+        <w:spacing w:line="288" w:lineRule="auto"/>
+        <w:jc w:val="both"/>
         <w:rPr>
           <w:rFonts w:ascii="Courier New" w:hAnsi="Courier New"/>
           <w:b/>
@@ -2338,43 +2416,6 @@
           <w:sz w:val="22"/>
           <w:szCs w:val="22"/>
         </w:rPr>
-        <w:tab/>
-        <w:t xml:space="preserve"> </w:t>
-      </w:r>
-      <w:r>
-        <w:rPr>
-          <w:rFonts w:ascii="Courier New" w:hAnsi="Courier New"/>
-          <w:b/>
-          <w:bCs/>
-          <w:color w:val="000000"/>
-          <w:sz w:val="22"/>
-          <w:szCs w:val="22"/>
-        </w:rPr>
-        <w:tab/>
-      </w:r>
-      <w:r>
-        <w:rPr>
-          <w:rFonts w:ascii="Times New Roman" w:hAnsi="Times New Roman"/>
-          <w:bCs/>
-          <w:color w:val="000000"/>
-          <w:sz w:val="22"/>
-          <w:szCs w:val="22"/>
-        </w:rPr>
-        <w:t>Read and return the GPIO input</w:t>
-      </w:r>
-    </w:p>
-    <w:p>
-      <w:pPr>
-        <w:spacing w:line="288" w:lineRule="auto"/>
-        <w:jc w:val="both"/>
-        <w:rPr>
-          <w:rFonts w:ascii="Courier New" w:hAnsi="Courier New"/>
-          <w:b/>
-          <w:bCs/>
-          <w:color w:val="000000"/>
-          <w:sz w:val="22"/>
-          <w:szCs w:val="22"/>
-        </w:rPr>
       </w:pPr>
     </w:p>
     <w:p>
@@ -2449,7 +2490,23 @@
           <w:sz w:val="22"/>
           <w:szCs w:val="22"/>
         </w:rPr>
-        <w:t xml:space="preserve"> Install Keil 5, and verify the </w:t>
+        <w:t xml:space="preserve"> Install Keil 5</w:t>
+      </w:r>
+      <w:r>
+        <w:rPr>
+          <w:rFonts w:ascii="Times New Roman" w:hAnsi="Times New Roman"/>
+          <w:sz w:val="22"/>
+          <w:szCs w:val="22"/>
+        </w:rPr>
+        <w:t xml:space="preserve"> or CCS 20.0</w:t>
+      </w:r>
+      <w:r>
+        <w:rPr>
+          <w:rFonts w:ascii="Times New Roman" w:hAnsi="Times New Roman"/>
+          <w:sz w:val="22"/>
+          <w:szCs w:val="22"/>
+        </w:rPr>
+        <w:t xml:space="preserve">, and verify the </w:t>
       </w:r>
       <w:r>
         <w:rPr>
@@ -2939,7 +2996,7 @@
         </w:rPr>
         <w:t xml:space="preserve">Use the analog scope to visualize the switch bounce occurring when the switch is touched and released. </w:t>
       </w:r>
-      <w:bookmarkStart w:id="1" w:name="_Hlk171345154"/>
+      <w:bookmarkStart w:id="2" w:name="_Hlk171345154"/>
       <w:r>
         <w:rPr>
           <w:rFonts w:ascii="Times New Roman" w:hAnsi="Times New Roman"/>
@@ -2950,7 +3007,7 @@
         </w:rPr>
         <w:t>Determine the longest time the switch bounces</w:t>
       </w:r>
-      <w:bookmarkEnd w:id="1"/>
+      <w:bookmarkEnd w:id="2"/>
       <w:r>
         <w:rPr>
           <w:rFonts w:ascii="Times New Roman" w:hAnsi="Times New Roman"/>
@@ -3671,7 +3728,7 @@
 </file>
 
 <file path=word/endnotes.xml><?xml version="1.0" encoding="utf-8"?>
-<w:endnotes xmlns:wpc="http://schemas.microsoft.com/office/word/2010/wordprocessingCanvas" xmlns:cx="http://schemas.microsoft.com/office/drawing/2014/chartex" xmlns:cx1="http://schemas.microsoft.com/office/drawing/2015/9/8/chartex" xmlns:cx2="http://schemas.microsoft.com/office/drawing/2015/10/21/chartex" xmlns:cx3="http://schemas.microsoft.com/office/drawing/2016/5/9/chartex" xmlns:cx4="http://schemas.microsoft.com/office/drawing/2016/5/10/chartex" xmlns:cx5="http://schemas.microsoft.com/office/drawing/2016/5/11/chartex" xmlns:cx6="http://schemas.microsoft.com/office/drawing/2016/5/12/chartex" xmlns:cx7="http://schemas.microsoft.com/office/drawing/2016/5/13/chartex" xmlns:cx8="http://schemas.microsoft.com/office/drawing/2016/5/14/chartex" xmlns:mc="http://schemas.openxmlformats.org/markup-compatibility/2006" xmlns:aink="http://schemas.microsoft.com/office/drawing/2016/ink" xmlns:am3d="http://schemas.microsoft.com/office/drawing/2017/model3d" xmlns:o="urn:schemas-microsoft-com:office:office" xmlns:oel="http://schemas.microsoft.com/office/2019/extlst" xmlns:r="http://schemas.openxmlformats.org/officeDocument/2006/relationships" xmlns:m="http://schemas.openxmlformats.org/officeDocument/2006/math" xmlns:v="urn:schemas-microsoft-com:vml" xmlns:wp14="http://schemas.microsoft.com/office/word/2010/wordprocessingDrawing" xmlns:wp="http://schemas.openxmlformats.org/drawingml/2006/wordprocessingDrawing" xmlns:w10="urn:schemas-microsoft-com:office:word" xmlns:w="http://schemas.openxmlformats.org/wordprocessingml/2006/main" xmlns:w14="http://schemas.microsoft.com/office/word/2010/wordml" xmlns:w15="http://schemas.microsoft.com/office/word/2012/wordml" xmlns:w16cex="http://schemas.microsoft.com/office/word/2018/wordml/cex" xmlns:w16cid="http://schemas.microsoft.com/office/word/2016/wordml/cid" xmlns:w16="http://schemas.microsoft.com/office/word/2018/wordml" xmlns:w16du="http://schemas.microsoft.com/office/word/2023/wordml/word16du" xmlns:w16sdtdh="http://schemas.microsoft.com/office/word/2020/wordml/sdtdatahash" xmlns:w16se="http://schemas.microsoft.com/office/word/2015/wordml/symex" xmlns:wpg="http://schemas.microsoft.com/office/word/2010/wordprocessingGroup" xmlns:wpi="http://schemas.microsoft.com/office/word/2010/wordprocessingInk" xmlns:wne="http://schemas.microsoft.com/office/word/2006/wordml" xmlns:wps="http://schemas.microsoft.com/office/word/2010/wordprocessingShape" mc:Ignorable="w14 w15 w16se w16cid w16 w16cex w16sdtdh w16du wp14">
+<w:endnotes xmlns:wpc="http://schemas.microsoft.com/office/word/2010/wordprocessingCanvas" xmlns:cx="http://schemas.microsoft.com/office/drawing/2014/chartex" xmlns:cx1="http://schemas.microsoft.com/office/drawing/2015/9/8/chartex" xmlns:cx2="http://schemas.microsoft.com/office/drawing/2015/10/21/chartex" xmlns:cx3="http://schemas.microsoft.com/office/drawing/2016/5/9/chartex" xmlns:cx4="http://schemas.microsoft.com/office/drawing/2016/5/10/chartex" xmlns:cx5="http://schemas.microsoft.com/office/drawing/2016/5/11/chartex" xmlns:cx6="http://schemas.microsoft.com/office/drawing/2016/5/12/chartex" xmlns:cx7="http://schemas.microsoft.com/office/drawing/2016/5/13/chartex" xmlns:cx8="http://schemas.microsoft.com/office/drawing/2016/5/14/chartex" xmlns:mc="http://schemas.openxmlformats.org/markup-compatibility/2006" xmlns:aink="http://schemas.microsoft.com/office/drawing/2016/ink" xmlns:am3d="http://schemas.microsoft.com/office/drawing/2017/model3d" xmlns:o="urn:schemas-microsoft-com:office:office" xmlns:oel="http://schemas.microsoft.com/office/2019/extlst" xmlns:r="http://schemas.openxmlformats.org/officeDocument/2006/relationships" xmlns:m="http://schemas.openxmlformats.org/officeDocument/2006/math" xmlns:v="urn:schemas-microsoft-com:vml" xmlns:wp14="http://schemas.microsoft.com/office/word/2010/wordprocessingDrawing" xmlns:wp="http://schemas.openxmlformats.org/drawingml/2006/wordprocessingDrawing" xmlns:w10="urn:schemas-microsoft-com:office:word" xmlns:w="http://schemas.openxmlformats.org/wordprocessingml/2006/main" xmlns:w14="http://schemas.microsoft.com/office/word/2010/wordml" xmlns:w15="http://schemas.microsoft.com/office/word/2012/wordml" xmlns:w16cex="http://schemas.microsoft.com/office/word/2018/wordml/cex" xmlns:w16cid="http://schemas.microsoft.com/office/word/2016/wordml/cid" xmlns:w16="http://schemas.microsoft.com/office/word/2018/wordml" xmlns:w16du="http://schemas.microsoft.com/office/word/2023/wordml/word16du" xmlns:w16sdtdh="http://schemas.microsoft.com/office/word/2020/wordml/sdtdatahash" xmlns:w16sdtfl="http://schemas.microsoft.com/office/word/2024/wordml/sdtformatlock" xmlns:w16se="http://schemas.microsoft.com/office/word/2015/wordml/symex" xmlns:wpg="http://schemas.microsoft.com/office/word/2010/wordprocessingGroup" xmlns:wpi="http://schemas.microsoft.com/office/word/2010/wordprocessingInk" xmlns:wne="http://schemas.microsoft.com/office/word/2006/wordml" xmlns:wps="http://schemas.microsoft.com/office/word/2010/wordprocessingShape" mc:Ignorable="w14 w15 w16se w16cid w16 w16cex w16sdtdh w16sdtfl w16du wp14">
   <w:endnote w:type="separator" w:id="-1">
     <w:p>
       <w:r>
@@ -3690,7 +3747,7 @@
 </file>
 
 <file path=word/footer1.xml><?xml version="1.0" encoding="utf-8"?>
-<w:ftr xmlns:wpc="http://schemas.microsoft.com/office/word/2010/wordprocessingCanvas" xmlns:cx="http://schemas.microsoft.com/office/drawing/2014/chartex" xmlns:cx1="http://schemas.microsoft.com/office/drawing/2015/9/8/chartex" xmlns:cx2="http://schemas.microsoft.com/office/drawing/2015/10/21/chartex" xmlns:cx3="http://schemas.microsoft.com/office/drawing/2016/5/9/chartex" xmlns:cx4="http://schemas.microsoft.com/office/drawing/2016/5/10/chartex" xmlns:cx5="http://schemas.microsoft.com/office/drawing/2016/5/11/chartex" xmlns:cx6="http://schemas.microsoft.com/office/drawing/2016/5/12/chartex" xmlns:cx7="http://schemas.microsoft.com/office/drawing/2016/5/13/chartex" xmlns:cx8="http://schemas.microsoft.com/office/drawing/2016/5/14/chartex" xmlns:mc="http://schemas.openxmlformats.org/markup-compatibility/2006" xmlns:aink="http://schemas.microsoft.com/office/drawing/2016/ink" xmlns:am3d="http://schemas.microsoft.com/office/drawing/2017/model3d" xmlns:o="urn:schemas-microsoft-com:office:office" xmlns:oel="http://schemas.microsoft.com/office/2019/extlst" xmlns:r="http://schemas.openxmlformats.org/officeDocument/2006/relationships" xmlns:m="http://schemas.openxmlformats.org/officeDocument/2006/math" xmlns:v="urn:schemas-microsoft-com:vml" xmlns:wp14="http://schemas.microsoft.com/office/word/2010/wordprocessingDrawing" xmlns:wp="http://schemas.openxmlformats.org/drawingml/2006/wordprocessingDrawing" xmlns:w10="urn:schemas-microsoft-com:office:word" xmlns:w="http://schemas.openxmlformats.org/wordprocessingml/2006/main" xmlns:w14="http://schemas.microsoft.com/office/word/2010/wordml" xmlns:w15="http://schemas.microsoft.com/office/word/2012/wordml" xmlns:w16cex="http://schemas.microsoft.com/office/word/2018/wordml/cex" xmlns:w16cid="http://schemas.microsoft.com/office/word/2016/wordml/cid" xmlns:w16="http://schemas.microsoft.com/office/word/2018/wordml" xmlns:w16du="http://schemas.microsoft.com/office/word/2023/wordml/word16du" xmlns:w16sdtdh="http://schemas.microsoft.com/office/word/2020/wordml/sdtdatahash" xmlns:w16se="http://schemas.microsoft.com/office/word/2015/wordml/symex" xmlns:wpg="http://schemas.microsoft.com/office/word/2010/wordprocessingGroup" xmlns:wpi="http://schemas.microsoft.com/office/word/2010/wordprocessingInk" xmlns:wne="http://schemas.microsoft.com/office/word/2006/wordml" xmlns:wps="http://schemas.microsoft.com/office/word/2010/wordprocessingShape" mc:Ignorable="w14 w15 w16se w16cid w16 w16cex w16sdtdh w16du wp14">
+<w:ftr xmlns:wpc="http://schemas.microsoft.com/office/word/2010/wordprocessingCanvas" xmlns:cx="http://schemas.microsoft.com/office/drawing/2014/chartex" xmlns:cx1="http://schemas.microsoft.com/office/drawing/2015/9/8/chartex" xmlns:cx2="http://schemas.microsoft.com/office/drawing/2015/10/21/chartex" xmlns:cx3="http://schemas.microsoft.com/office/drawing/2016/5/9/chartex" xmlns:cx4="http://schemas.microsoft.com/office/drawing/2016/5/10/chartex" xmlns:cx5="http://schemas.microsoft.com/office/drawing/2016/5/11/chartex" xmlns:cx6="http://schemas.microsoft.com/office/drawing/2016/5/12/chartex" xmlns:cx7="http://schemas.microsoft.com/office/drawing/2016/5/13/chartex" xmlns:cx8="http://schemas.microsoft.com/office/drawing/2016/5/14/chartex" xmlns:mc="http://schemas.openxmlformats.org/markup-compatibility/2006" xmlns:aink="http://schemas.microsoft.com/office/drawing/2016/ink" xmlns:am3d="http://schemas.microsoft.com/office/drawing/2017/model3d" xmlns:o="urn:schemas-microsoft-com:office:office" xmlns:oel="http://schemas.microsoft.com/office/2019/extlst" xmlns:r="http://schemas.openxmlformats.org/officeDocument/2006/relationships" xmlns:m="http://schemas.openxmlformats.org/officeDocument/2006/math" xmlns:v="urn:schemas-microsoft-com:vml" xmlns:wp14="http://schemas.microsoft.com/office/word/2010/wordprocessingDrawing" xmlns:wp="http://schemas.openxmlformats.org/drawingml/2006/wordprocessingDrawing" xmlns:w10="urn:schemas-microsoft-com:office:word" xmlns:w="http://schemas.openxmlformats.org/wordprocessingml/2006/main" xmlns:w14="http://schemas.microsoft.com/office/word/2010/wordml" xmlns:w15="http://schemas.microsoft.com/office/word/2012/wordml" xmlns:w16cex="http://schemas.microsoft.com/office/word/2018/wordml/cex" xmlns:w16cid="http://schemas.microsoft.com/office/word/2016/wordml/cid" xmlns:w16="http://schemas.microsoft.com/office/word/2018/wordml" xmlns:w16du="http://schemas.microsoft.com/office/word/2023/wordml/word16du" xmlns:w16sdtdh="http://schemas.microsoft.com/office/word/2020/wordml/sdtdatahash" xmlns:w16sdtfl="http://schemas.microsoft.com/office/word/2024/wordml/sdtformatlock" xmlns:w16se="http://schemas.microsoft.com/office/word/2015/wordml/symex" xmlns:wpg="http://schemas.microsoft.com/office/word/2010/wordprocessingGroup" xmlns:wpi="http://schemas.microsoft.com/office/word/2010/wordprocessingInk" xmlns:wne="http://schemas.microsoft.com/office/word/2006/wordml" xmlns:wps="http://schemas.microsoft.com/office/word/2010/wordprocessingShape" mc:Ignorable="w14 w15 w16se w16cid w16 w16cex w16sdtdh w16sdtfl w16du wp14">
   <w:p>
     <w:pPr>
       <w:pStyle w:val="Footer"/>
@@ -3711,7 +3768,7 @@
 </file>
 
 <file path=word/footnotes.xml><?xml version="1.0" encoding="utf-8"?>
-<w:footnotes xmlns:wpc="http://schemas.microsoft.com/office/word/2010/wordprocessingCanvas" xmlns:cx="http://schemas.microsoft.com/office/drawing/2014/chartex" xmlns:cx1="http://schemas.microsoft.com/office/drawing/2015/9/8/chartex" xmlns:cx2="http://schemas.microsoft.com/office/drawing/2015/10/21/chartex" xmlns:cx3="http://schemas.microsoft.com/office/drawing/2016/5/9/chartex" xmlns:cx4="http://schemas.microsoft.com/office/drawing/2016/5/10/chartex" xmlns:cx5="http://schemas.microsoft.com/office/drawing/2016/5/11/chartex" xmlns:cx6="http://schemas.microsoft.com/office/drawing/2016/5/12/chartex" xmlns:cx7="http://schemas.microsoft.com/office/drawing/2016/5/13/chartex" xmlns:cx8="http://schemas.microsoft.com/office/drawing/2016/5/14/chartex" xmlns:mc="http://schemas.openxmlformats.org/markup-compatibility/2006" xmlns:aink="http://schemas.microsoft.com/office/drawing/2016/ink" xmlns:am3d="http://schemas.microsoft.com/office/drawing/2017/model3d" xmlns:o="urn:schemas-microsoft-com:office:office" xmlns:oel="http://schemas.microsoft.com/office/2019/extlst" xmlns:r="http://schemas.openxmlformats.org/officeDocument/2006/relationships" xmlns:m="http://schemas.openxmlformats.org/officeDocument/2006/math" xmlns:v="urn:schemas-microsoft-com:vml" xmlns:wp14="http://schemas.microsoft.com/office/word/2010/wordprocessingDrawing" xmlns:wp="http://schemas.openxmlformats.org/drawingml/2006/wordprocessingDrawing" xmlns:w10="urn:schemas-microsoft-com:office:word" xmlns:w="http://schemas.openxmlformats.org/wordprocessingml/2006/main" xmlns:w14="http://schemas.microsoft.com/office/word/2010/wordml" xmlns:w15="http://schemas.microsoft.com/office/word/2012/wordml" xmlns:w16cex="http://schemas.microsoft.com/office/word/2018/wordml/cex" xmlns:w16cid="http://schemas.microsoft.com/office/word/2016/wordml/cid" xmlns:w16="http://schemas.microsoft.com/office/word/2018/wordml" xmlns:w16du="http://schemas.microsoft.com/office/word/2023/wordml/word16du" xmlns:w16sdtdh="http://schemas.microsoft.com/office/word/2020/wordml/sdtdatahash" xmlns:w16se="http://schemas.microsoft.com/office/word/2015/wordml/symex" xmlns:wpg="http://schemas.microsoft.com/office/word/2010/wordprocessingGroup" xmlns:wpi="http://schemas.microsoft.com/office/word/2010/wordprocessingInk" xmlns:wne="http://schemas.microsoft.com/office/word/2006/wordml" xmlns:wps="http://schemas.microsoft.com/office/word/2010/wordprocessingShape" mc:Ignorable="w14 w15 w16se w16cid w16 w16cex w16sdtdh w16du wp14">
+<w:footnotes xmlns:wpc="http://schemas.microsoft.com/office/word/2010/wordprocessingCanvas" xmlns:cx="http://schemas.microsoft.com/office/drawing/2014/chartex" xmlns:cx1="http://schemas.microsoft.com/office/drawing/2015/9/8/chartex" xmlns:cx2="http://schemas.microsoft.com/office/drawing/2015/10/21/chartex" xmlns:cx3="http://schemas.microsoft.com/office/drawing/2016/5/9/chartex" xmlns:cx4="http://schemas.microsoft.com/office/drawing/2016/5/10/chartex" xmlns:cx5="http://schemas.microsoft.com/office/drawing/2016/5/11/chartex" xmlns:cx6="http://schemas.microsoft.com/office/drawing/2016/5/12/chartex" xmlns:cx7="http://schemas.microsoft.com/office/drawing/2016/5/13/chartex" xmlns:cx8="http://schemas.microsoft.com/office/drawing/2016/5/14/chartex" xmlns:mc="http://schemas.openxmlformats.org/markup-compatibility/2006" xmlns:aink="http://schemas.microsoft.com/office/drawing/2016/ink" xmlns:am3d="http://schemas.microsoft.com/office/drawing/2017/model3d" xmlns:o="urn:schemas-microsoft-com:office:office" xmlns:oel="http://schemas.microsoft.com/office/2019/extlst" xmlns:r="http://schemas.openxmlformats.org/officeDocument/2006/relationships" xmlns:m="http://schemas.openxmlformats.org/officeDocument/2006/math" xmlns:v="urn:schemas-microsoft-com:vml" xmlns:wp14="http://schemas.microsoft.com/office/word/2010/wordprocessingDrawing" xmlns:wp="http://schemas.openxmlformats.org/drawingml/2006/wordprocessingDrawing" xmlns:w10="urn:schemas-microsoft-com:office:word" xmlns:w="http://schemas.openxmlformats.org/wordprocessingml/2006/main" xmlns:w14="http://schemas.microsoft.com/office/word/2010/wordml" xmlns:w15="http://schemas.microsoft.com/office/word/2012/wordml" xmlns:w16cex="http://schemas.microsoft.com/office/word/2018/wordml/cex" xmlns:w16cid="http://schemas.microsoft.com/office/word/2016/wordml/cid" xmlns:w16="http://schemas.microsoft.com/office/word/2018/wordml" xmlns:w16du="http://schemas.microsoft.com/office/word/2023/wordml/word16du" xmlns:w16sdtdh="http://schemas.microsoft.com/office/word/2020/wordml/sdtdatahash" xmlns:w16sdtfl="http://schemas.microsoft.com/office/word/2024/wordml/sdtformatlock" xmlns:w16se="http://schemas.microsoft.com/office/word/2015/wordml/symex" xmlns:wpg="http://schemas.microsoft.com/office/word/2010/wordprocessingGroup" xmlns:wpi="http://schemas.microsoft.com/office/word/2010/wordprocessingInk" xmlns:wne="http://schemas.microsoft.com/office/word/2006/wordml" xmlns:wps="http://schemas.microsoft.com/office/word/2010/wordprocessingShape" mc:Ignorable="w14 w15 w16se w16cid w16 w16cex w16sdtdh w16sdtfl w16du wp14">
   <w:footnote w:type="separator" w:id="-1">
     <w:p>
       <w:r>
@@ -3730,7 +3787,7 @@
 </file>
 
 <file path=word/header1.xml><?xml version="1.0" encoding="utf-8"?>
-<w:hdr xmlns:wpc="http://schemas.microsoft.com/office/word/2010/wordprocessingCanvas" xmlns:cx="http://schemas.microsoft.com/office/drawing/2014/chartex" xmlns:cx1="http://schemas.microsoft.com/office/drawing/2015/9/8/chartex" xmlns:cx2="http://schemas.microsoft.com/office/drawing/2015/10/21/chartex" xmlns:cx3="http://schemas.microsoft.com/office/drawing/2016/5/9/chartex" xmlns:cx4="http://schemas.microsoft.com/office/drawing/2016/5/10/chartex" xmlns:cx5="http://schemas.microsoft.com/office/drawing/2016/5/11/chartex" xmlns:cx6="http://schemas.microsoft.com/office/drawing/2016/5/12/chartex" xmlns:cx7="http://schemas.microsoft.com/office/drawing/2016/5/13/chartex" xmlns:cx8="http://schemas.microsoft.com/office/drawing/2016/5/14/chartex" xmlns:mc="http://schemas.openxmlformats.org/markup-compatibility/2006" xmlns:aink="http://schemas.microsoft.com/office/drawing/2016/ink" xmlns:am3d="http://schemas.microsoft.com/office/drawing/2017/model3d" xmlns:o="urn:schemas-microsoft-com:office:office" xmlns:oel="http://schemas.microsoft.com/office/2019/extlst" xmlns:r="http://schemas.openxmlformats.org/officeDocument/2006/relationships" xmlns:m="http://schemas.openxmlformats.org/officeDocument/2006/math" xmlns:v="urn:schemas-microsoft-com:vml" xmlns:wp14="http://schemas.microsoft.com/office/word/2010/wordprocessingDrawing" xmlns:wp="http://schemas.openxmlformats.org/drawingml/2006/wordprocessingDrawing" xmlns:w10="urn:schemas-microsoft-com:office:word" xmlns:w="http://schemas.openxmlformats.org/wordprocessingml/2006/main" xmlns:w14="http://schemas.microsoft.com/office/word/2010/wordml" xmlns:w15="http://schemas.microsoft.com/office/word/2012/wordml" xmlns:w16cex="http://schemas.microsoft.com/office/word/2018/wordml/cex" xmlns:w16cid="http://schemas.microsoft.com/office/word/2016/wordml/cid" xmlns:w16="http://schemas.microsoft.com/office/word/2018/wordml" xmlns:w16du="http://schemas.microsoft.com/office/word/2023/wordml/word16du" xmlns:w16sdtdh="http://schemas.microsoft.com/office/word/2020/wordml/sdtdatahash" xmlns:w16se="http://schemas.microsoft.com/office/word/2015/wordml/symex" xmlns:wpg="http://schemas.microsoft.com/office/word/2010/wordprocessingGroup" xmlns:wpi="http://schemas.microsoft.com/office/word/2010/wordprocessingInk" xmlns:wne="http://schemas.microsoft.com/office/word/2006/wordml" xmlns:wps="http://schemas.microsoft.com/office/word/2010/wordprocessingShape" mc:Ignorable="w14 w15 w16se w16cid w16 w16cex w16sdtdh w16du wp14">
+<w:hdr xmlns:wpc="http://schemas.microsoft.com/office/word/2010/wordprocessingCanvas" xmlns:cx="http://schemas.microsoft.com/office/drawing/2014/chartex" xmlns:cx1="http://schemas.microsoft.com/office/drawing/2015/9/8/chartex" xmlns:cx2="http://schemas.microsoft.com/office/drawing/2015/10/21/chartex" xmlns:cx3="http://schemas.microsoft.com/office/drawing/2016/5/9/chartex" xmlns:cx4="http://schemas.microsoft.com/office/drawing/2016/5/10/chartex" xmlns:cx5="http://schemas.microsoft.com/office/drawing/2016/5/11/chartex" xmlns:cx6="http://schemas.microsoft.com/office/drawing/2016/5/12/chartex" xmlns:cx7="http://schemas.microsoft.com/office/drawing/2016/5/13/chartex" xmlns:cx8="http://schemas.microsoft.com/office/drawing/2016/5/14/chartex" xmlns:mc="http://schemas.openxmlformats.org/markup-compatibility/2006" xmlns:aink="http://schemas.microsoft.com/office/drawing/2016/ink" xmlns:am3d="http://schemas.microsoft.com/office/drawing/2017/model3d" xmlns:o="urn:schemas-microsoft-com:office:office" xmlns:oel="http://schemas.microsoft.com/office/2019/extlst" xmlns:r="http://schemas.openxmlformats.org/officeDocument/2006/relationships" xmlns:m="http://schemas.openxmlformats.org/officeDocument/2006/math" xmlns:v="urn:schemas-microsoft-com:vml" xmlns:wp14="http://schemas.microsoft.com/office/word/2010/wordprocessingDrawing" xmlns:wp="http://schemas.openxmlformats.org/drawingml/2006/wordprocessingDrawing" xmlns:w10="urn:schemas-microsoft-com:office:word" xmlns:w="http://schemas.openxmlformats.org/wordprocessingml/2006/main" xmlns:w14="http://schemas.microsoft.com/office/word/2010/wordml" xmlns:w15="http://schemas.microsoft.com/office/word/2012/wordml" xmlns:w16cex="http://schemas.microsoft.com/office/word/2018/wordml/cex" xmlns:w16cid="http://schemas.microsoft.com/office/word/2016/wordml/cid" xmlns:w16="http://schemas.microsoft.com/office/word/2018/wordml" xmlns:w16du="http://schemas.microsoft.com/office/word/2023/wordml/word16du" xmlns:w16sdtdh="http://schemas.microsoft.com/office/word/2020/wordml/sdtdatahash" xmlns:w16sdtfl="http://schemas.microsoft.com/office/word/2024/wordml/sdtformatlock" xmlns:w16se="http://schemas.microsoft.com/office/word/2015/wordml/symex" xmlns:wpg="http://schemas.microsoft.com/office/word/2010/wordprocessingGroup" xmlns:wpi="http://schemas.microsoft.com/office/word/2010/wordprocessingInk" xmlns:wne="http://schemas.microsoft.com/office/word/2006/wordml" xmlns:wps="http://schemas.microsoft.com/office/word/2010/wordprocessingShape" mc:Ignorable="w14 w15 w16se w16cid w16 w16cex w16sdtdh w16sdtfl w16du wp14">
   <w:p>
     <w:pPr>
       <w:pStyle w:val="Header"/>
@@ -3777,7 +3834,7 @@
         <w:sz w:val="28"/>
         <w:szCs w:val="21"/>
       </w:rPr>
-      <w:t>Fall</w:t>
+      <w:t>Spring</w:t>
     </w:r>
     <w:r>
       <w:rPr>
@@ -3786,7 +3843,16 @@
         <w:sz w:val="28"/>
         <w:szCs w:val="21"/>
       </w:rPr>
-      <w:t xml:space="preserve"> 2024</w:t>
+      <w:t xml:space="preserve"> 202</w:t>
+    </w:r>
+    <w:r>
+      <w:rPr>
+        <w:rFonts w:ascii="Times New Roman" w:hAnsi="Times New Roman"/>
+        <w:b/>
+        <w:sz w:val="28"/>
+        <w:szCs w:val="21"/>
+      </w:rPr>
+      <w:t>5</w:t>
     </w:r>
     <w:r>
       <w:rPr>
@@ -3850,7 +3916,7 @@
 </file>
 
 <file path=word/numbering.xml><?xml version="1.0" encoding="utf-8"?>
-<w:numbering xmlns:wpc="http://schemas.microsoft.com/office/word/2010/wordprocessingCanvas" xmlns:cx="http://schemas.microsoft.com/office/drawing/2014/chartex" xmlns:cx1="http://schemas.microsoft.com/office/drawing/2015/9/8/chartex" xmlns:cx2="http://schemas.microsoft.com/office/drawing/2015/10/21/chartex" xmlns:cx3="http://schemas.microsoft.com/office/drawing/2016/5/9/chartex" xmlns:cx4="http://schemas.microsoft.com/office/drawing/2016/5/10/chartex" xmlns:cx5="http://schemas.microsoft.com/office/drawing/2016/5/11/chartex" xmlns:cx6="http://schemas.microsoft.com/office/drawing/2016/5/12/chartex" xmlns:cx7="http://schemas.microsoft.com/office/drawing/2016/5/13/chartex" xmlns:cx8="http://schemas.microsoft.com/office/drawing/2016/5/14/chartex" xmlns:mc="http://schemas.openxmlformats.org/markup-compatibility/2006" xmlns:aink="http://schemas.microsoft.com/office/drawing/2016/ink" xmlns:am3d="http://schemas.microsoft.com/office/drawing/2017/model3d" xmlns:o="urn:schemas-microsoft-com:office:office" xmlns:oel="http://schemas.microsoft.com/office/2019/extlst" xmlns:r="http://schemas.openxmlformats.org/officeDocument/2006/relationships" xmlns:m="http://schemas.openxmlformats.org/officeDocument/2006/math" xmlns:v="urn:schemas-microsoft-com:vml" xmlns:wp14="http://schemas.microsoft.com/office/word/2010/wordprocessingDrawing" xmlns:wp="http://schemas.openxmlformats.org/drawingml/2006/wordprocessingDrawing" xmlns:w10="urn:schemas-microsoft-com:office:word" xmlns:w="http://schemas.openxmlformats.org/wordprocessingml/2006/main" xmlns:w14="http://schemas.microsoft.com/office/word/2010/wordml" xmlns:w15="http://schemas.microsoft.com/office/word/2012/wordml" xmlns:w16cex="http://schemas.microsoft.com/office/word/2018/wordml/cex" xmlns:w16cid="http://schemas.microsoft.com/office/word/2016/wordml/cid" xmlns:w16="http://schemas.microsoft.com/office/word/2018/wordml" xmlns:w16du="http://schemas.microsoft.com/office/word/2023/wordml/word16du" xmlns:w16sdtdh="http://schemas.microsoft.com/office/word/2020/wordml/sdtdatahash" xmlns:w16se="http://schemas.microsoft.com/office/word/2015/wordml/symex" xmlns:wpg="http://schemas.microsoft.com/office/word/2010/wordprocessingGroup" xmlns:wpi="http://schemas.microsoft.com/office/word/2010/wordprocessingInk" xmlns:wne="http://schemas.microsoft.com/office/word/2006/wordml" xmlns:wps="http://schemas.microsoft.com/office/word/2010/wordprocessingShape" mc:Ignorable="w14 w15 w16se w16cid w16 w16cex w16sdtdh w16du wp14">
+<w:numbering xmlns:wpc="http://schemas.microsoft.com/office/word/2010/wordprocessingCanvas" xmlns:cx="http://schemas.microsoft.com/office/drawing/2014/chartex" xmlns:cx1="http://schemas.microsoft.com/office/drawing/2015/9/8/chartex" xmlns:cx2="http://schemas.microsoft.com/office/drawing/2015/10/21/chartex" xmlns:cx3="http://schemas.microsoft.com/office/drawing/2016/5/9/chartex" xmlns:cx4="http://schemas.microsoft.com/office/drawing/2016/5/10/chartex" xmlns:cx5="http://schemas.microsoft.com/office/drawing/2016/5/11/chartex" xmlns:cx6="http://schemas.microsoft.com/office/drawing/2016/5/12/chartex" xmlns:cx7="http://schemas.microsoft.com/office/drawing/2016/5/13/chartex" xmlns:cx8="http://schemas.microsoft.com/office/drawing/2016/5/14/chartex" xmlns:mc="http://schemas.openxmlformats.org/markup-compatibility/2006" xmlns:aink="http://schemas.microsoft.com/office/drawing/2016/ink" xmlns:am3d="http://schemas.microsoft.com/office/drawing/2017/model3d" xmlns:o="urn:schemas-microsoft-com:office:office" xmlns:oel="http://schemas.microsoft.com/office/2019/extlst" xmlns:r="http://schemas.openxmlformats.org/officeDocument/2006/relationships" xmlns:m="http://schemas.openxmlformats.org/officeDocument/2006/math" xmlns:v="urn:schemas-microsoft-com:vml" xmlns:wp14="http://schemas.microsoft.com/office/word/2010/wordprocessingDrawing" xmlns:wp="http://schemas.openxmlformats.org/drawingml/2006/wordprocessingDrawing" xmlns:w10="urn:schemas-microsoft-com:office:word" xmlns:w="http://schemas.openxmlformats.org/wordprocessingml/2006/main" xmlns:w14="http://schemas.microsoft.com/office/word/2010/wordml" xmlns:w15="http://schemas.microsoft.com/office/word/2012/wordml" xmlns:w16cex="http://schemas.microsoft.com/office/word/2018/wordml/cex" xmlns:w16cid="http://schemas.microsoft.com/office/word/2016/wordml/cid" xmlns:w16="http://schemas.microsoft.com/office/word/2018/wordml" xmlns:w16du="http://schemas.microsoft.com/office/word/2023/wordml/word16du" xmlns:w16sdtdh="http://schemas.microsoft.com/office/word/2020/wordml/sdtdatahash" xmlns:w16sdtfl="http://schemas.microsoft.com/office/word/2024/wordml/sdtformatlock" xmlns:w16se="http://schemas.microsoft.com/office/word/2015/wordml/symex" xmlns:wpg="http://schemas.microsoft.com/office/word/2010/wordprocessingGroup" xmlns:wpi="http://schemas.microsoft.com/office/word/2010/wordprocessingInk" xmlns:wne="http://schemas.microsoft.com/office/word/2006/wordml" xmlns:wps="http://schemas.microsoft.com/office/word/2010/wordprocessingShape" mc:Ignorable="w14 w15 w16se w16cid w16 w16cex w16sdtdh w16sdtfl w16du wp14">
   <w:abstractNum w:abstractNumId="0" w15:restartNumberingAfterBreak="0">
     <w:nsid w:val="FFFFFF88"/>
     <w:multiLevelType w:val="singleLevel"/>
@@ -4378,7 +4444,7 @@
 </file>
 
 <file path=word/styles.xml><?xml version="1.0" encoding="utf-8"?>
-<w:styles xmlns:mc="http://schemas.openxmlformats.org/markup-compatibility/2006" xmlns:r="http://schemas.openxmlformats.org/officeDocument/2006/relationships" xmlns:w="http://schemas.openxmlformats.org/wordprocessingml/2006/main" xmlns:w14="http://schemas.microsoft.com/office/word/2010/wordml" xmlns:w15="http://schemas.microsoft.com/office/word/2012/wordml" xmlns:w16cex="http://schemas.microsoft.com/office/word/2018/wordml/cex" xmlns:w16cid="http://schemas.microsoft.com/office/word/2016/wordml/cid" xmlns:w16="http://schemas.microsoft.com/office/word/2018/wordml" xmlns:w16du="http://schemas.microsoft.com/office/word/2023/wordml/word16du" xmlns:w16sdtdh="http://schemas.microsoft.com/office/word/2020/wordml/sdtdatahash" xmlns:w16se="http://schemas.microsoft.com/office/word/2015/wordml/symex" mc:Ignorable="w14 w15 w16se w16cid w16 w16cex w16sdtdh w16du">
+<w:styles xmlns:mc="http://schemas.openxmlformats.org/markup-compatibility/2006" xmlns:r="http://schemas.openxmlformats.org/officeDocument/2006/relationships" xmlns:w="http://schemas.openxmlformats.org/wordprocessingml/2006/main" xmlns:w14="http://schemas.microsoft.com/office/word/2010/wordml" xmlns:w15="http://schemas.microsoft.com/office/word/2012/wordml" xmlns:w16cex="http://schemas.microsoft.com/office/word/2018/wordml/cex" xmlns:w16cid="http://schemas.microsoft.com/office/word/2016/wordml/cid" xmlns:w16="http://schemas.microsoft.com/office/word/2018/wordml" xmlns:w16du="http://schemas.microsoft.com/office/word/2023/wordml/word16du" xmlns:w16sdtdh="http://schemas.microsoft.com/office/word/2020/wordml/sdtdatahash" xmlns:w16sdtfl="http://schemas.microsoft.com/office/word/2024/wordml/sdtformatlock" xmlns:w16se="http://schemas.microsoft.com/office/word/2015/wordml/symex" mc:Ignorable="w14 w15 w16se w16cid w16 w16cex w16sdtdh w16sdtfl w16du">
   <w:docDefaults>
     <w:rPrDefault>
       <w:rPr>

</xml_diff>

<commit_message>
update submodules, update lab docs from McDermott, add lab00_intro.docx
</commit_message>
<xml_diff>
--- a/Lab01.docx
+++ b/Lab01.docx
@@ -483,38 +483,142 @@
       <w:r>
         <w:t xml:space="preserve">: </w:t>
       </w:r>
-      <w:proofErr w:type="spellStart"/>
-      <w:r>
-        <w:t>ebook</w:t>
-      </w:r>
-      <w:proofErr w:type="spellEnd"/>
-      <w:r>
-        <w:t xml:space="preserve"> Chapter 1 or print </w:t>
-      </w:r>
-      <w:r>
+      <w:hyperlink r:id="rId9" w:history="1">
+        <w:proofErr w:type="spellStart"/>
+        <w:r>
+          <w:rPr>
+            <w:rStyle w:val="Hyperlink"/>
+            <w:b w:val="0"/>
+            <w:bCs/>
+          </w:rPr>
+          <w:t>ebook</w:t>
+        </w:r>
+        <w:proofErr w:type="spellEnd"/>
+        <w:r>
+          <w:rPr>
+            <w:rStyle w:val="Hyperlink"/>
+            <w:b w:val="0"/>
+            <w:bCs/>
+          </w:rPr>
+          <w:t xml:space="preserve"> Chapter 1</w:t>
+        </w:r>
+      </w:hyperlink>
+      <w:r>
+        <w:rPr>
+          <w:b w:val="0"/>
+          <w:bCs/>
+          <w:color w:val="auto"/>
+        </w:rPr>
+        <w:t xml:space="preserve"> or print </w:t>
+      </w:r>
+      <w:r>
+        <w:rPr>
+          <w:b w:val="0"/>
+          <w:bCs/>
+          <w:color w:val="auto"/>
+        </w:rPr>
         <w:t>book</w:t>
       </w:r>
       <w:r>
+        <w:rPr>
+          <w:b w:val="0"/>
+          <w:bCs/>
+          <w:color w:val="auto"/>
+        </w:rPr>
         <w:t xml:space="preserve"> (</w:t>
       </w:r>
       <w:r>
+        <w:rPr>
+          <w:b w:val="0"/>
+          <w:bCs/>
+          <w:color w:val="auto"/>
+        </w:rPr>
         <w:t>Sections 2.1, 2.2, 2.4, 3.5</w:t>
       </w:r>
       <w:r>
+        <w:rPr>
+          <w:b w:val="0"/>
+          <w:bCs/>
+          <w:color w:val="auto"/>
+        </w:rPr>
         <w:t>)</w:t>
       </w:r>
       <w:r>
+        <w:rPr>
+          <w:b w:val="0"/>
+          <w:bCs/>
+          <w:color w:val="auto"/>
+        </w:rPr>
         <w:t xml:space="preserve"> </w:t>
       </w:r>
       <w:bookmarkEnd w:id="1"/>
       <w:r>
+        <w:rPr>
+          <w:b w:val="0"/>
+          <w:bCs/>
+          <w:color w:val="auto"/>
+        </w:rPr>
         <w:t xml:space="preserve">and from </w:t>
       </w:r>
-      <w:r>
-        <w:t xml:space="preserve">Chapter 3 of </w:t>
-      </w:r>
-      <w:r>
+      <w:hyperlink r:id="rId10" w:history="1">
+        <w:r>
+          <w:rPr>
+            <w:rStyle w:val="Hyperlink"/>
+            <w:b w:val="0"/>
+            <w:bCs/>
+          </w:rPr>
+          <w:t>Chapter 3</w:t>
+        </w:r>
+      </w:hyperlink>
+      <w:r>
+        <w:rPr>
+          <w:b w:val="0"/>
+          <w:bCs/>
+          <w:color w:val="auto"/>
+        </w:rPr>
+        <w:t xml:space="preserve"> and </w:t>
+      </w:r>
+      <w:hyperlink r:id="rId11" w:history="1">
+        <w:r>
+          <w:rPr>
+            <w:rStyle w:val="Hyperlink"/>
+            <w:b w:val="0"/>
+            <w:bCs/>
+          </w:rPr>
+          <w:t xml:space="preserve">Chapter </w:t>
+        </w:r>
+        <w:r>
+          <w:rPr>
+            <w:rStyle w:val="Hyperlink"/>
+            <w:b w:val="0"/>
+            <w:bCs/>
+          </w:rPr>
+          <w:t>5</w:t>
+        </w:r>
+      </w:hyperlink>
+      <w:r>
+        <w:rPr>
+          <w:b w:val="0"/>
+          <w:bCs/>
+          <w:color w:val="auto"/>
+        </w:rPr>
+        <w:t xml:space="preserve"> of </w:t>
+      </w:r>
+      <w:r>
+        <w:rPr>
+          <w:b w:val="0"/>
+          <w:bCs/>
+          <w:color w:val="auto"/>
+        </w:rPr>
         <w:t>ECE319K</w:t>
+      </w:r>
+      <w:r>
+        <w:rPr>
+          <w:b w:val="0"/>
+          <w:bCs/>
+          <w:color w:val="auto"/>
+        </w:rPr>
+        <w:t xml:space="preserve"> ebook</w:t>
       </w:r>
       <w:r>
         <w:tab/>
@@ -532,7 +636,7 @@
           <w:szCs w:val="22"/>
         </w:rPr>
       </w:pPr>
-      <w:hyperlink r:id="rId9" w:history="1">
+      <w:hyperlink r:id="rId12" w:history="1">
         <w:r>
           <w:rPr>
             <w:rStyle w:val="Hyperlink"/>
@@ -542,6 +646,41 @@
             <w:szCs w:val="22"/>
           </w:rPr>
           <w:t>https://users.ece.utexas.edu/%7Evalvano/Volume1/IntroToEmbSys/Ch3_IntroToInterfacing.html</w:t>
+        </w:r>
+      </w:hyperlink>
+      <w:r>
+        <w:rPr>
+          <w:rFonts w:ascii="Times New Roman" w:hAnsi="Times New Roman"/>
+          <w:bCs/>
+          <w:color w:val="000000"/>
+          <w:sz w:val="22"/>
+          <w:szCs w:val="22"/>
+        </w:rPr>
+        <w:t xml:space="preserve"> </w:t>
+      </w:r>
+    </w:p>
+    <w:p>
+      <w:pPr>
+        <w:spacing w:line="264" w:lineRule="auto"/>
+        <w:ind w:left="648" w:hanging="360"/>
+        <w:rPr>
+          <w:rFonts w:ascii="Times New Roman" w:hAnsi="Times New Roman"/>
+          <w:bCs/>
+          <w:color w:val="000000"/>
+          <w:sz w:val="22"/>
+          <w:szCs w:val="22"/>
+        </w:rPr>
+      </w:pPr>
+      <w:hyperlink r:id="rId13" w:history="1">
+        <w:r>
+          <w:rPr>
+            <w:rStyle w:val="Hyperlink"/>
+            <w:rFonts w:ascii="Times New Roman" w:hAnsi="Times New Roman"/>
+            <w:bCs/>
+            <w:sz w:val="22"/>
+            <w:szCs w:val="22"/>
+          </w:rPr>
+          <w:t>https://users.ece.utexas.edu/%7Evalvano/Volume1/IntroToEmbSys/Ch5_FiniteStateMachines.html</w:t>
         </w:r>
       </w:hyperlink>
       <w:r>
@@ -882,7 +1021,7 @@
         </w:rPr>
         <w:tab/>
       </w:r>
-      <w:hyperlink r:id="rId10">
+      <w:hyperlink r:id="rId14">
         <w:r>
           <w:rPr>
             <w:rStyle w:val="Hyperlink"/>
@@ -1261,7 +1400,35 @@
           <w:sz w:val="22"/>
           <w:szCs w:val="22"/>
         </w:rPr>
-        <w:t xml:space="preserve">You will design, build, and test hardware interfaces for a switch and an LED. You can use either an internal or external resistor for the switch. You can use positive or negative logic for </w:t>
+        <w:t xml:space="preserve">You will design, build, and test hardware interfaces for a switch and an LED. You can use either an internal or external resistor for the switch. </w:t>
+      </w:r>
+      <w:r>
+        <w:rPr>
+          <w:rFonts w:ascii="Times New Roman" w:hAnsi="Times New Roman"/>
+          <w:color w:val="000000"/>
+          <w:sz w:val="22"/>
+          <w:szCs w:val="22"/>
+        </w:rPr>
+        <w:t xml:space="preserve">Do not add capacitors to the switch circuit; we will debounce the switch </w:t>
+      </w:r>
+      <w:r>
+        <w:rPr>
+          <w:rFonts w:ascii="Times New Roman" w:hAnsi="Times New Roman"/>
+          <w:color w:val="000000"/>
+          <w:sz w:val="22"/>
+          <w:szCs w:val="22"/>
+        </w:rPr>
+        <w:lastRenderedPageBreak/>
+        <w:t xml:space="preserve">in software. </w:t>
+      </w:r>
+      <w:r>
+        <w:rPr>
+          <w:rFonts w:ascii="Times New Roman" w:hAnsi="Times New Roman"/>
+          <w:color w:val="000000"/>
+          <w:sz w:val="22"/>
+          <w:szCs w:val="22"/>
+        </w:rPr>
+        <w:t xml:space="preserve">You can use positive or negative logic for </w:t>
       </w:r>
       <w:r>
         <w:rPr>
@@ -1279,26 +1446,34 @@
           <w:sz w:val="22"/>
           <w:szCs w:val="22"/>
         </w:rPr>
-        <w:t xml:space="preserve">two interfaces. The overall behavior of the system is to toggle the LED after every third touch of the switch. </w:t>
-      </w:r>
-      <w:r>
-        <w:rPr>
-          <w:rFonts w:ascii="Times New Roman" w:hAnsi="Times New Roman"/>
-          <w:color w:val="000000"/>
-          <w:sz w:val="22"/>
-          <w:szCs w:val="22"/>
-        </w:rPr>
-        <w:t xml:space="preserve">To determine which pins </w:t>
-      </w:r>
-      <w:r>
-        <w:rPr>
-          <w:rFonts w:ascii="Times New Roman" w:hAnsi="Times New Roman"/>
-          <w:color w:val="000000"/>
-          <w:sz w:val="22"/>
-          <w:szCs w:val="22"/>
-        </w:rPr>
-        <w:lastRenderedPageBreak/>
-        <w:t>to use for the switch and LED</w:t>
+        <w:t xml:space="preserve">two interfaces. The overall behavior of the system is to toggle the LED after every </w:t>
+      </w:r>
+      <w:r>
+        <w:rPr>
+          <w:rFonts w:ascii="Times New Roman" w:hAnsi="Times New Roman"/>
+          <w:color w:val="000000"/>
+          <w:sz w:val="22"/>
+          <w:szCs w:val="22"/>
+        </w:rPr>
+        <w:t>second</w:t>
+      </w:r>
+      <w:r>
+        <w:rPr>
+          <w:rFonts w:ascii="Times New Roman" w:hAnsi="Times New Roman"/>
+          <w:color w:val="000000"/>
+          <w:sz w:val="22"/>
+          <w:szCs w:val="22"/>
+        </w:rPr>
+        <w:t xml:space="preserve"> touch of the switch. </w:t>
+      </w:r>
+      <w:r>
+        <w:rPr>
+          <w:rFonts w:ascii="Times New Roman" w:hAnsi="Times New Roman"/>
+          <w:color w:val="000000"/>
+          <w:sz w:val="22"/>
+          <w:szCs w:val="22"/>
+        </w:rPr>
+        <w:t>To determine which pins to use for the switch and LED</w:t>
       </w:r>
       <w:r>
         <w:rPr>
@@ -2498,7 +2673,31 @@
           <w:sz w:val="22"/>
           <w:szCs w:val="22"/>
         </w:rPr>
-        <w:t xml:space="preserve"> or CCS 20.0</w:t>
+        <w:t xml:space="preserve"> or CCS </w:t>
+      </w:r>
+      <w:r>
+        <w:rPr>
+          <w:rFonts w:ascii="Times New Roman" w:hAnsi="Times New Roman"/>
+          <w:sz w:val="22"/>
+          <w:szCs w:val="22"/>
+        </w:rPr>
+        <w:t>12</w:t>
+      </w:r>
+      <w:r>
+        <w:rPr>
+          <w:rFonts w:ascii="Times New Roman" w:hAnsi="Times New Roman"/>
+          <w:sz w:val="22"/>
+          <w:szCs w:val="22"/>
+        </w:rPr>
+        <w:t>.</w:t>
+      </w:r>
+      <w:r>
+        <w:rPr>
+          <w:rFonts w:ascii="Times New Roman" w:hAnsi="Times New Roman"/>
+          <w:sz w:val="22"/>
+          <w:szCs w:val="22"/>
+        </w:rPr>
+        <w:t>8</w:t>
       </w:r>
       <w:r>
         <w:rPr>
@@ -2627,10 +2826,23 @@
         </w:rPr>
         <w:t xml:space="preserve"> mA for a voltage of about 2V.</w:t>
       </w:r>
-    </w:p>
-    <w:p>
-      <w:pPr>
-        <w:pStyle w:val="ListParagraph"/>
+      <w:r>
+        <w:rPr>
+          <w:rFonts w:ascii="Times New Roman" w:hAnsi="Times New Roman"/>
+          <w:sz w:val="22"/>
+          <w:szCs w:val="22"/>
+        </w:rPr>
+        <w:t xml:space="preserve"> </w:t>
+      </w:r>
+    </w:p>
+    <w:p>
+      <w:pPr>
+        <w:pStyle w:val="ListNumber"/>
+        <w:numPr>
+          <w:ilvl w:val="0"/>
+          <w:numId w:val="0"/>
+        </w:numPr>
+        <w:spacing w:line="276" w:lineRule="auto"/>
         <w:rPr>
           <w:rFonts w:ascii="Times New Roman" w:hAnsi="Times New Roman"/>
           <w:sz w:val="22"/>
@@ -2776,7 +2988,25 @@
           <w:sz w:val="22"/>
           <w:szCs w:val="22"/>
         </w:rPr>
-        <w:t xml:space="preserve">If you bought your </w:t>
+        <w:t xml:space="preserve">If you bought </w:t>
+      </w:r>
+      <w:r>
+        <w:rPr>
+          <w:rFonts w:ascii="Times New Roman" w:hAnsi="Times New Roman"/>
+          <w:color w:val="000000"/>
+          <w:sz w:val="22"/>
+          <w:szCs w:val="22"/>
+        </w:rPr>
+        <w:t>a used</w:t>
+      </w:r>
+      <w:r>
+        <w:rPr>
+          <w:rFonts w:ascii="Times New Roman" w:hAnsi="Times New Roman"/>
+          <w:color w:val="000000"/>
+          <w:sz w:val="22"/>
+          <w:szCs w:val="22"/>
+        </w:rPr>
+        <w:t xml:space="preserve"> </w:t>
       </w:r>
       <w:r>
         <w:rPr>
@@ -2794,7 +3024,7 @@
           <w:sz w:val="22"/>
           <w:szCs w:val="22"/>
         </w:rPr>
-        <w:t xml:space="preserve"> used, ask the TA how to run the tester project.</w:t>
+        <w:t>, ask the TA how to run the tester project.</w:t>
       </w:r>
     </w:p>
     <w:p>
@@ -3087,7 +3317,6 @@
           <w:sz w:val="22"/>
           <w:szCs w:val="22"/>
         </w:rPr>
-        <w:lastRenderedPageBreak/>
         <w:t>4</w:t>
       </w:r>
       <w:r>
@@ -3118,16 +3347,54 @@
           <w:sz w:val="22"/>
           <w:szCs w:val="22"/>
         </w:rPr>
-        <w:t xml:space="preserve">Write a main program that toggles </w:t>
-      </w:r>
-      <w:r>
-        <w:rPr>
-          <w:rFonts w:ascii="Times New Roman" w:hAnsi="Times New Roman"/>
-          <w:color w:val="000000"/>
-          <w:sz w:val="22"/>
-          <w:szCs w:val="22"/>
-        </w:rPr>
-        <w:t>the LED after every third touch of the switch</w:t>
+        <w:t xml:space="preserve">Write </w:t>
+      </w:r>
+      <w:r>
+        <w:rPr>
+          <w:rFonts w:ascii="Times New Roman" w:hAnsi="Times New Roman"/>
+          <w:bCs/>
+          <w:color w:val="000000"/>
+          <w:sz w:val="22"/>
+          <w:szCs w:val="22"/>
+        </w:rPr>
+        <w:t>software</w:t>
+      </w:r>
+      <w:r>
+        <w:rPr>
+          <w:rFonts w:ascii="Times New Roman" w:hAnsi="Times New Roman"/>
+          <w:bCs/>
+          <w:color w:val="000000"/>
+          <w:sz w:val="22"/>
+          <w:szCs w:val="22"/>
+        </w:rPr>
+        <w:t xml:space="preserve"> that toggles </w:t>
+      </w:r>
+      <w:r>
+        <w:rPr>
+          <w:rFonts w:ascii="Times New Roman" w:hAnsi="Times New Roman"/>
+          <w:color w:val="000000"/>
+          <w:sz w:val="22"/>
+          <w:szCs w:val="22"/>
+        </w:rPr>
+        <w:t xml:space="preserve">the LED after every </w:t>
+      </w:r>
+      <w:r>
+        <w:rPr>
+          <w:rFonts w:ascii="Times New Roman" w:hAnsi="Times New Roman"/>
+          <w:color w:val="000000"/>
+          <w:sz w:val="22"/>
+          <w:szCs w:val="22"/>
+        </w:rPr>
+        <w:t>second</w:t>
+      </w:r>
+      <w:r>
+        <w:rPr>
+          <w:rFonts w:ascii="Times New Roman" w:hAnsi="Times New Roman"/>
+          <w:color w:val="000000"/>
+          <w:sz w:val="22"/>
+          <w:szCs w:val="22"/>
+        </w:rPr>
+        <w:t xml:space="preserve"> touch of the switch</w:t>
       </w:r>
       <w:r>
         <w:rPr>
@@ -3145,16 +3412,52 @@
           <w:sz w:val="22"/>
           <w:szCs w:val="22"/>
         </w:rPr>
-        <w:t xml:space="preserve"> Include software to remove the bounce. Make sure you wait for both the touch and release of the switch. Figure 1.1 shows a FSM graph describing the expected behavior</w:t>
-      </w:r>
-      <w:r>
-        <w:rPr>
-          <w:rFonts w:ascii="Times New Roman" w:hAnsi="Times New Roman"/>
-          <w:color w:val="000000"/>
-          <w:sz w:val="22"/>
-          <w:szCs w:val="22"/>
-        </w:rPr>
-        <w:t>, assume the switch and LED are interfaced with positive logic</w:t>
+        <w:t xml:space="preserve"> Figure 1.1 shows a</w:t>
+      </w:r>
+      <w:r>
+        <w:rPr>
+          <w:rFonts w:ascii="Times New Roman" w:hAnsi="Times New Roman"/>
+          <w:color w:val="000000"/>
+          <w:sz w:val="22"/>
+          <w:szCs w:val="22"/>
+        </w:rPr>
+        <w:t>n</w:t>
+      </w:r>
+      <w:r>
+        <w:rPr>
+          <w:rFonts w:ascii="Times New Roman" w:hAnsi="Times New Roman"/>
+          <w:color w:val="000000"/>
+          <w:sz w:val="22"/>
+          <w:szCs w:val="22"/>
+        </w:rPr>
+        <w:t xml:space="preserve"> FSM graph describing the expected behavior</w:t>
+      </w:r>
+      <w:r>
+        <w:rPr>
+          <w:rFonts w:ascii="Times New Roman" w:hAnsi="Times New Roman"/>
+          <w:color w:val="000000"/>
+          <w:sz w:val="22"/>
+          <w:szCs w:val="22"/>
+        </w:rPr>
+        <w:t>, assum</w:t>
+      </w:r>
+      <w:r>
+        <w:rPr>
+          <w:rFonts w:ascii="Times New Roman" w:hAnsi="Times New Roman"/>
+          <w:color w:val="000000"/>
+          <w:sz w:val="22"/>
+          <w:szCs w:val="22"/>
+        </w:rPr>
+        <w:t>ing</w:t>
+      </w:r>
+      <w:r>
+        <w:rPr>
+          <w:rFonts w:ascii="Times New Roman" w:hAnsi="Times New Roman"/>
+          <w:color w:val="000000"/>
+          <w:sz w:val="22"/>
+          <w:szCs w:val="22"/>
+        </w:rPr>
+        <w:t xml:space="preserve"> the switch and LED are interfaced with positive logic</w:t>
       </w:r>
       <w:r>
         <w:rPr>
@@ -3172,25 +3475,427 @@
           <w:sz w:val="22"/>
           <w:szCs w:val="22"/>
         </w:rPr>
-        <w:t xml:space="preserve"> You are free to implement the behavior however you </w:t>
-      </w:r>
-      <w:r>
-        <w:rPr>
-          <w:rFonts w:ascii="Times New Roman" w:hAnsi="Times New Roman"/>
-          <w:color w:val="000000"/>
-          <w:sz w:val="22"/>
-          <w:szCs w:val="22"/>
-        </w:rPr>
-        <w:t>wish but</w:t>
-      </w:r>
-      <w:r>
-        <w:rPr>
-          <w:rFonts w:ascii="Times New Roman" w:hAnsi="Times New Roman"/>
-          <w:color w:val="000000"/>
-          <w:sz w:val="22"/>
-          <w:szCs w:val="22"/>
-        </w:rPr>
-        <w:t xml:space="preserve"> be ready to justify your design approach to the TA during checkout.</w:t>
+        <w:t xml:space="preserve"> </w:t>
+      </w:r>
+      <w:r>
+        <w:rPr>
+          <w:rFonts w:ascii="Times New Roman" w:hAnsi="Times New Roman"/>
+          <w:color w:val="000000"/>
+          <w:sz w:val="22"/>
+          <w:szCs w:val="22"/>
+        </w:rPr>
+        <w:t xml:space="preserve">Notice the FSM waits for both the touch and release of the switch. </w:t>
+      </w:r>
+      <w:r>
+        <w:rPr>
+          <w:rFonts w:ascii="Times New Roman" w:hAnsi="Times New Roman"/>
+          <w:color w:val="000000"/>
+          <w:sz w:val="22"/>
+          <w:szCs w:val="22"/>
+        </w:rPr>
+        <w:t>Yo</w:t>
+      </w:r>
+      <w:r>
+        <w:rPr>
+          <w:rFonts w:ascii="Times New Roman" w:hAnsi="Times New Roman"/>
+          <w:color w:val="000000"/>
+          <w:sz w:val="22"/>
+          <w:szCs w:val="22"/>
+        </w:rPr>
+        <w:t>ur solution must include a</w:t>
+      </w:r>
+      <w:r>
+        <w:rPr>
+          <w:rFonts w:ascii="Times New Roman" w:hAnsi="Times New Roman"/>
+          <w:color w:val="000000"/>
+          <w:sz w:val="22"/>
+          <w:szCs w:val="22"/>
+        </w:rPr>
+        <w:t>n</w:t>
+      </w:r>
+      <w:r>
+        <w:rPr>
+          <w:rFonts w:ascii="Times New Roman" w:hAnsi="Times New Roman"/>
+          <w:color w:val="000000"/>
+          <w:sz w:val="22"/>
+          <w:szCs w:val="22"/>
+        </w:rPr>
+        <w:t xml:space="preserve"> FSM with the STG/STT implemented as a data structure in ROM</w:t>
+      </w:r>
+      <w:r>
+        <w:rPr>
+          <w:rFonts w:ascii="Times New Roman" w:hAnsi="Times New Roman"/>
+          <w:color w:val="000000"/>
+          <w:sz w:val="22"/>
+          <w:szCs w:val="22"/>
+        </w:rPr>
+        <w:t xml:space="preserve"> using the style/syntax introduced in ECE319K</w:t>
+      </w:r>
+      <w:r>
+        <w:rPr>
+          <w:rFonts w:ascii="Times New Roman" w:hAnsi="Times New Roman"/>
+          <w:color w:val="000000"/>
+          <w:sz w:val="22"/>
+          <w:szCs w:val="22"/>
+        </w:rPr>
+        <w:t>.</w:t>
+      </w:r>
+      <w:r>
+        <w:rPr>
+          <w:rFonts w:ascii="Times New Roman" w:hAnsi="Times New Roman"/>
+          <w:color w:val="000000"/>
+          <w:sz w:val="22"/>
+          <w:szCs w:val="22"/>
+        </w:rPr>
+        <w:t xml:space="preserve"> </w:t>
+      </w:r>
+      <w:r>
+        <w:rPr>
+          <w:rFonts w:ascii="Times New Roman" w:hAnsi="Times New Roman"/>
+          <w:color w:val="000000"/>
+          <w:sz w:val="22"/>
+          <w:szCs w:val="22"/>
+        </w:rPr>
+        <w:t xml:space="preserve">There are two good options to remove the switch bounce. Option 1: </w:t>
+      </w:r>
+      <w:r>
+        <w:rPr>
+          <w:rFonts w:ascii="Times New Roman" w:hAnsi="Times New Roman"/>
+          <w:color w:val="000000"/>
+          <w:sz w:val="22"/>
+          <w:szCs w:val="22"/>
+        </w:rPr>
+        <w:t>you</w:t>
+      </w:r>
+      <w:r>
+        <w:rPr>
+          <w:rFonts w:ascii="Times New Roman" w:hAnsi="Times New Roman"/>
+          <w:color w:val="000000"/>
+          <w:sz w:val="22"/>
+          <w:szCs w:val="22"/>
+        </w:rPr>
+        <w:t xml:space="preserve"> could</w:t>
+      </w:r>
+      <w:r>
+        <w:rPr>
+          <w:rFonts w:ascii="Times New Roman" w:hAnsi="Times New Roman"/>
+          <w:color w:val="000000"/>
+          <w:sz w:val="22"/>
+          <w:szCs w:val="22"/>
+        </w:rPr>
+        <w:t xml:space="preserve"> add a wait time of 10ms </w:t>
+      </w:r>
+      <w:r>
+        <w:rPr>
+          <w:rFonts w:ascii="Times New Roman" w:hAnsi="Times New Roman"/>
+          <w:color w:val="000000"/>
+          <w:sz w:val="22"/>
+          <w:szCs w:val="22"/>
+        </w:rPr>
+        <w:t>to each state</w:t>
+      </w:r>
+      <w:r>
+        <w:rPr>
+          <w:rFonts w:ascii="Times New Roman" w:hAnsi="Times New Roman"/>
+          <w:color w:val="000000"/>
+          <w:sz w:val="22"/>
+          <w:szCs w:val="22"/>
+        </w:rPr>
+        <w:t xml:space="preserve">. The main loop does: </w:t>
+      </w:r>
+    </w:p>
+    <w:p>
+      <w:pPr>
+        <w:spacing w:line="264" w:lineRule="auto"/>
+        <w:ind w:left="270" w:firstLine="450"/>
+        <w:jc w:val="both"/>
+        <w:rPr>
+          <w:rFonts w:ascii="Times New Roman" w:hAnsi="Times New Roman"/>
+          <w:color w:val="000000"/>
+          <w:sz w:val="22"/>
+          <w:szCs w:val="22"/>
+        </w:rPr>
+      </w:pPr>
+      <w:r>
+        <w:rPr>
+          <w:rFonts w:ascii="Times New Roman" w:hAnsi="Times New Roman"/>
+          <w:color w:val="000000"/>
+          <w:sz w:val="22"/>
+          <w:szCs w:val="22"/>
+        </w:rPr>
+        <w:t xml:space="preserve">a) output depending on new </w:t>
+      </w:r>
+      <w:proofErr w:type="gramStart"/>
+      <w:r>
+        <w:rPr>
+          <w:rFonts w:ascii="Times New Roman" w:hAnsi="Times New Roman"/>
+          <w:color w:val="000000"/>
+          <w:sz w:val="22"/>
+          <w:szCs w:val="22"/>
+        </w:rPr>
+        <w:t>state;</w:t>
+      </w:r>
+      <w:proofErr w:type="gramEnd"/>
+      <w:r>
+        <w:rPr>
+          <w:rFonts w:ascii="Times New Roman" w:hAnsi="Times New Roman"/>
+          <w:color w:val="000000"/>
+          <w:sz w:val="22"/>
+          <w:szCs w:val="22"/>
+        </w:rPr>
+        <w:t xml:space="preserve"> </w:t>
+      </w:r>
+    </w:p>
+    <w:p>
+      <w:pPr>
+        <w:spacing w:line="264" w:lineRule="auto"/>
+        <w:ind w:left="270" w:firstLine="450"/>
+        <w:jc w:val="both"/>
+        <w:rPr>
+          <w:rFonts w:ascii="Times New Roman" w:hAnsi="Times New Roman"/>
+          <w:color w:val="000000"/>
+          <w:sz w:val="22"/>
+          <w:szCs w:val="22"/>
+        </w:rPr>
+      </w:pPr>
+      <w:r>
+        <w:rPr>
+          <w:rFonts w:ascii="Times New Roman" w:hAnsi="Times New Roman"/>
+          <w:color w:val="000000"/>
+          <w:sz w:val="22"/>
+          <w:szCs w:val="22"/>
+        </w:rPr>
+        <w:t xml:space="preserve">b) </w:t>
+      </w:r>
+      <w:proofErr w:type="gramStart"/>
+      <w:r>
+        <w:rPr>
+          <w:rFonts w:ascii="Times New Roman" w:hAnsi="Times New Roman"/>
+          <w:color w:val="000000"/>
+          <w:sz w:val="22"/>
+          <w:szCs w:val="22"/>
+        </w:rPr>
+        <w:t>wait;</w:t>
+      </w:r>
+      <w:proofErr w:type="gramEnd"/>
+      <w:r>
+        <w:rPr>
+          <w:rFonts w:ascii="Times New Roman" w:hAnsi="Times New Roman"/>
+          <w:color w:val="000000"/>
+          <w:sz w:val="22"/>
+          <w:szCs w:val="22"/>
+        </w:rPr>
+        <w:t xml:space="preserve"> </w:t>
+      </w:r>
+    </w:p>
+    <w:p>
+      <w:pPr>
+        <w:spacing w:line="264" w:lineRule="auto"/>
+        <w:ind w:left="270" w:firstLine="450"/>
+        <w:jc w:val="both"/>
+        <w:rPr>
+          <w:rFonts w:ascii="Times New Roman" w:hAnsi="Times New Roman"/>
+          <w:color w:val="000000"/>
+          <w:sz w:val="22"/>
+          <w:szCs w:val="22"/>
+        </w:rPr>
+      </w:pPr>
+      <w:r>
+        <w:rPr>
+          <w:rFonts w:ascii="Times New Roman" w:hAnsi="Times New Roman"/>
+          <w:color w:val="000000"/>
+          <w:sz w:val="22"/>
+          <w:szCs w:val="22"/>
+        </w:rPr>
+        <w:t xml:space="preserve">c) </w:t>
+      </w:r>
+      <w:proofErr w:type="gramStart"/>
+      <w:r>
+        <w:rPr>
+          <w:rFonts w:ascii="Times New Roman" w:hAnsi="Times New Roman"/>
+          <w:color w:val="000000"/>
+          <w:sz w:val="22"/>
+          <w:szCs w:val="22"/>
+        </w:rPr>
+        <w:t>input;</w:t>
+      </w:r>
+      <w:proofErr w:type="gramEnd"/>
+      <w:r>
+        <w:rPr>
+          <w:rFonts w:ascii="Times New Roman" w:hAnsi="Times New Roman"/>
+          <w:color w:val="000000"/>
+          <w:sz w:val="22"/>
+          <w:szCs w:val="22"/>
+        </w:rPr>
+        <w:t xml:space="preserve"> </w:t>
+      </w:r>
+    </w:p>
+    <w:p>
+      <w:pPr>
+        <w:spacing w:line="264" w:lineRule="auto"/>
+        <w:ind w:left="270" w:firstLine="450"/>
+        <w:jc w:val="both"/>
+        <w:rPr>
+          <w:rFonts w:ascii="Times New Roman" w:hAnsi="Times New Roman"/>
+          <w:color w:val="000000"/>
+          <w:sz w:val="22"/>
+          <w:szCs w:val="22"/>
+        </w:rPr>
+      </w:pPr>
+      <w:r>
+        <w:rPr>
+          <w:rFonts w:ascii="Times New Roman" w:hAnsi="Times New Roman"/>
+          <w:color w:val="000000"/>
+          <w:sz w:val="22"/>
+          <w:szCs w:val="22"/>
+        </w:rPr>
+        <w:t>d) change state depending on state and input</w:t>
+      </w:r>
+      <w:r>
+        <w:rPr>
+          <w:rFonts w:ascii="Times New Roman" w:hAnsi="Times New Roman"/>
+          <w:color w:val="000000"/>
+          <w:sz w:val="22"/>
+          <w:szCs w:val="22"/>
+        </w:rPr>
+        <w:t>.</w:t>
+      </w:r>
+      <w:r>
+        <w:rPr>
+          <w:rFonts w:ascii="Times New Roman" w:hAnsi="Times New Roman"/>
+          <w:color w:val="000000"/>
+          <w:sz w:val="22"/>
+          <w:szCs w:val="22"/>
+        </w:rPr>
+        <w:t xml:space="preserve"> </w:t>
+      </w:r>
+    </w:p>
+    <w:p>
+      <w:pPr>
+        <w:spacing w:line="264" w:lineRule="auto"/>
+        <w:ind w:left="270"/>
+        <w:jc w:val="both"/>
+        <w:rPr>
+          <w:rFonts w:ascii="Times New Roman" w:hAnsi="Times New Roman"/>
+          <w:color w:val="000000"/>
+          <w:sz w:val="22"/>
+          <w:szCs w:val="22"/>
+        </w:rPr>
+      </w:pPr>
+      <w:r>
+        <w:rPr>
+          <w:rFonts w:ascii="Times New Roman" w:hAnsi="Times New Roman"/>
+          <w:color w:val="000000"/>
+          <w:sz w:val="22"/>
+          <w:szCs w:val="22"/>
+        </w:rPr>
+        <w:t xml:space="preserve">Option 2: you could run the FSM engine in a 10ms periodic SysTick ISR. The ISR does: </w:t>
+      </w:r>
+    </w:p>
+    <w:p>
+      <w:pPr>
+        <w:spacing w:line="264" w:lineRule="auto"/>
+        <w:ind w:left="270" w:firstLine="450"/>
+        <w:jc w:val="both"/>
+        <w:rPr>
+          <w:rFonts w:ascii="Times New Roman" w:hAnsi="Times New Roman"/>
+          <w:color w:val="000000"/>
+          <w:sz w:val="22"/>
+          <w:szCs w:val="22"/>
+        </w:rPr>
+      </w:pPr>
+      <w:r>
+        <w:rPr>
+          <w:rFonts w:ascii="Times New Roman" w:hAnsi="Times New Roman"/>
+          <w:color w:val="000000"/>
+          <w:sz w:val="22"/>
+          <w:szCs w:val="22"/>
+        </w:rPr>
+        <w:t xml:space="preserve">a) </w:t>
+      </w:r>
+      <w:proofErr w:type="gramStart"/>
+      <w:r>
+        <w:rPr>
+          <w:rFonts w:ascii="Times New Roman" w:hAnsi="Times New Roman"/>
+          <w:color w:val="000000"/>
+          <w:sz w:val="22"/>
+          <w:szCs w:val="22"/>
+        </w:rPr>
+        <w:t>input;</w:t>
+      </w:r>
+      <w:proofErr w:type="gramEnd"/>
+      <w:r>
+        <w:rPr>
+          <w:rFonts w:ascii="Times New Roman" w:hAnsi="Times New Roman"/>
+          <w:color w:val="000000"/>
+          <w:sz w:val="22"/>
+          <w:szCs w:val="22"/>
+        </w:rPr>
+        <w:t xml:space="preserve"> </w:t>
+      </w:r>
+    </w:p>
+    <w:p>
+      <w:pPr>
+        <w:spacing w:line="264" w:lineRule="auto"/>
+        <w:ind w:left="270" w:firstLine="450"/>
+        <w:jc w:val="both"/>
+        <w:rPr>
+          <w:rFonts w:ascii="Times New Roman" w:hAnsi="Times New Roman"/>
+          <w:color w:val="000000"/>
+          <w:sz w:val="22"/>
+          <w:szCs w:val="22"/>
+        </w:rPr>
+      </w:pPr>
+      <w:r>
+        <w:rPr>
+          <w:rFonts w:ascii="Times New Roman" w:hAnsi="Times New Roman"/>
+          <w:color w:val="000000"/>
+          <w:sz w:val="22"/>
+          <w:szCs w:val="22"/>
+        </w:rPr>
+        <w:t xml:space="preserve">b) change state depending on state and </w:t>
+      </w:r>
+      <w:proofErr w:type="gramStart"/>
+      <w:r>
+        <w:rPr>
+          <w:rFonts w:ascii="Times New Roman" w:hAnsi="Times New Roman"/>
+          <w:color w:val="000000"/>
+          <w:sz w:val="22"/>
+          <w:szCs w:val="22"/>
+        </w:rPr>
+        <w:t>input;</w:t>
+      </w:r>
+      <w:proofErr w:type="gramEnd"/>
+      <w:r>
+        <w:rPr>
+          <w:rFonts w:ascii="Times New Roman" w:hAnsi="Times New Roman"/>
+          <w:color w:val="000000"/>
+          <w:sz w:val="22"/>
+          <w:szCs w:val="22"/>
+        </w:rPr>
+        <w:t xml:space="preserve"> </w:t>
+      </w:r>
+    </w:p>
+    <w:p>
+      <w:pPr>
+        <w:spacing w:line="264" w:lineRule="auto"/>
+        <w:ind w:left="270" w:firstLine="450"/>
+        <w:jc w:val="both"/>
+        <w:rPr>
+          <w:rFonts w:ascii="Times New Roman" w:hAnsi="Times New Roman"/>
+          <w:color w:val="000000"/>
+          <w:sz w:val="22"/>
+          <w:szCs w:val="22"/>
+        </w:rPr>
+      </w:pPr>
+      <w:r>
+        <w:rPr>
+          <w:rFonts w:ascii="Times New Roman" w:hAnsi="Times New Roman"/>
+          <w:color w:val="000000"/>
+          <w:sz w:val="22"/>
+          <w:szCs w:val="22"/>
+        </w:rPr>
+        <w:t>c) output depending on new state.</w:t>
       </w:r>
     </w:p>
     <w:p>
@@ -3236,10 +3941,10 @@
           <w:noProof/>
         </w:rPr>
         <w:drawing>
-          <wp:inline distT="0" distB="0" distL="0" distR="0" wp14:anchorId="02DC38D9" wp14:editId="557D9B2C">
-            <wp:extent cx="4981575" cy="1866900"/>
+          <wp:inline distT="0" distB="0" distL="0" distR="0" wp14:anchorId="40DF4D56" wp14:editId="51A6AAD7">
+            <wp:extent cx="3286125" cy="1847850"/>
             <wp:effectExtent l="0" t="0" r="9525" b="0"/>
-            <wp:docPr id="833591189" name="Graphic 1"/>
+            <wp:docPr id="1207869472" name="Graphic 1"/>
             <wp:cNvGraphicFramePr>
               <a:graphicFrameLocks xmlns:a="http://schemas.openxmlformats.org/drawingml/2006/main" noChangeAspect="1"/>
             </wp:cNvGraphicFramePr>
@@ -3247,14 +3952,14 @@
               <a:graphicData uri="http://schemas.openxmlformats.org/drawingml/2006/picture">
                 <pic:pic xmlns:pic="http://schemas.openxmlformats.org/drawingml/2006/picture">
                   <pic:nvPicPr>
-                    <pic:cNvPr id="833591189" name=""/>
+                    <pic:cNvPr id="1207869472" name=""/>
                     <pic:cNvPicPr/>
                   </pic:nvPicPr>
                   <pic:blipFill>
-                    <a:blip r:embed="rId11">
+                    <a:blip r:embed="rId15">
                       <a:extLst>
                         <a:ext uri="{96DAC541-7B7A-43D3-8B79-37D633B846F1}">
-                          <asvg:svgBlip xmlns:asvg="http://schemas.microsoft.com/office/drawing/2016/SVG/main" r:embed="rId12"/>
+                          <asvg:svgBlip xmlns:asvg="http://schemas.microsoft.com/office/drawing/2016/SVG/main" r:embed="rId16"/>
                         </a:ext>
                       </a:extLst>
                     </a:blip>
@@ -3265,7 +3970,7 @@
                   <pic:spPr>
                     <a:xfrm>
                       <a:off x="0" y="0"/>
-                      <a:ext cx="4981575" cy="1866900"/>
+                      <a:ext cx="3286125" cy="1847850"/>
                     </a:xfrm>
                     <a:prstGeom prst="rect">
                       <a:avLst/>
@@ -3295,7 +4000,13 @@
         <w:t xml:space="preserve">.1: </w:t>
       </w:r>
       <w:r>
-        <w:t xml:space="preserve">Functional behavior of Lab 1. </w:t>
+        <w:t>Functional behavior of Lab 1.</w:t>
+      </w:r>
+      <w:r>
+        <w:t xml:space="preserve"> R stands for release. T stands for touch.</w:t>
+      </w:r>
+      <w:r>
+        <w:t xml:space="preserve"> </w:t>
       </w:r>
     </w:p>
     <w:p>
@@ -3378,16 +4089,16 @@
         <w:rPr>
           <w:rFonts w:ascii="Times New Roman" w:hAnsi="Times New Roman"/>
           <w:color w:val="000000"/>
-          <w:sz w:val="21"/>
-          <w:szCs w:val="21"/>
-        </w:rPr>
-      </w:pPr>
-      <w:r>
-        <w:rPr>
-          <w:rFonts w:ascii="Times New Roman" w:hAnsi="Times New Roman"/>
-          <w:color w:val="000000"/>
-          <w:sz w:val="21"/>
-          <w:szCs w:val="21"/>
+          <w:sz w:val="22"/>
+          <w:szCs w:val="22"/>
+        </w:rPr>
+      </w:pPr>
+      <w:r>
+        <w:rPr>
+          <w:rFonts w:ascii="Times New Roman" w:hAnsi="Times New Roman"/>
+          <w:color w:val="000000"/>
+          <w:sz w:val="22"/>
+          <w:szCs w:val="22"/>
         </w:rPr>
         <w:t>Demonstrate the operation of the system and justify your design approach.</w:t>
       </w:r>
@@ -3395,8 +4106,8 @@
         <w:rPr>
           <w:rFonts w:ascii="Times New Roman" w:hAnsi="Times New Roman"/>
           <w:color w:val="000000"/>
-          <w:sz w:val="21"/>
-          <w:szCs w:val="21"/>
+          <w:sz w:val="22"/>
+          <w:szCs w:val="22"/>
         </w:rPr>
         <w:t xml:space="preserve"> You should know how to set the scope trigger. You should know how to set breakpoints, use watch window to </w:t>
       </w:r>
@@ -3404,8 +4115,8 @@
         <w:rPr>
           <w:rFonts w:ascii="Times New Roman" w:hAnsi="Times New Roman"/>
           <w:color w:val="000000"/>
-          <w:sz w:val="21"/>
-          <w:szCs w:val="21"/>
+          <w:sz w:val="22"/>
+          <w:szCs w:val="22"/>
         </w:rPr>
         <w:t xml:space="preserve">view </w:t>
       </w:r>
@@ -3413,8 +4124,8 @@
         <w:rPr>
           <w:rFonts w:ascii="Times New Roman" w:hAnsi="Times New Roman"/>
           <w:color w:val="000000"/>
-          <w:sz w:val="21"/>
-          <w:szCs w:val="21"/>
+          <w:sz w:val="22"/>
+          <w:szCs w:val="22"/>
         </w:rPr>
         <w:t xml:space="preserve">local and global variables, and use the debugger to observe GPIO registers. </w:t>
       </w:r>
@@ -3667,6 +4378,7 @@
           <w:sz w:val="22"/>
           <w:szCs w:val="22"/>
         </w:rPr>
+        <w:lastRenderedPageBreak/>
         <w:t>It is also good practice to look at the assembly language created by the compiler to verify the appropriate function. Analyzing the assembly listing files is an excellent way to double-check if your software will perform the intended function. This is especially true when overflow, dropout, and execution speed are important. We have not found any bugs with this compiler. Most reported compiler bugs (my program doesn’t do what I want) turn out to be programmer errors or misunderstanding about the C language. However, if you think you’ve found a bug, email the source and assembly listing to the TA explaining where the bug is</w:t>
       </w:r>
       <w:r>
@@ -3678,6 +4390,83 @@
         </w:rPr>
         <w:t xml:space="preserve">. </w:t>
       </w:r>
+    </w:p>
+    <w:p>
+      <w:pPr>
+        <w:pStyle w:val="ListParagraph"/>
+        <w:numPr>
+          <w:ilvl w:val="0"/>
+          <w:numId w:val="5"/>
+        </w:numPr>
+        <w:rPr>
+          <w:rFonts w:ascii="Times New Roman" w:hAnsi="Times New Roman"/>
+          <w:color w:val="000000"/>
+          <w:sz w:val="22"/>
+          <w:szCs w:val="22"/>
+        </w:rPr>
+      </w:pPr>
+      <w:r>
+        <w:rPr>
+          <w:rFonts w:ascii="Times New Roman" w:hAnsi="Times New Roman"/>
+          <w:color w:val="000000"/>
+          <w:sz w:val="22"/>
+          <w:szCs w:val="22"/>
+        </w:rPr>
+        <w:t xml:space="preserve">If you end up with a 10mA LED, also get a driver ULN2003B (or 7406 or PN2222) and follow the process outlined in </w:t>
+      </w:r>
+      <w:proofErr w:type="spellStart"/>
+      <w:r>
+        <w:rPr>
+          <w:rFonts w:ascii="Times New Roman" w:hAnsi="Times New Roman"/>
+          <w:color w:val="000000"/>
+          <w:sz w:val="22"/>
+          <w:szCs w:val="22"/>
+        </w:rPr>
+        <w:t>ebook</w:t>
+      </w:r>
+      <w:proofErr w:type="spellEnd"/>
+      <w:r>
+        <w:rPr>
+          <w:rFonts w:ascii="Times New Roman" w:hAnsi="Times New Roman"/>
+          <w:color w:val="000000"/>
+          <w:sz w:val="22"/>
+          <w:szCs w:val="22"/>
+        </w:rPr>
+        <w:t xml:space="preserve"> </w:t>
+      </w:r>
+      <w:hyperlink r:id="rId17" w:anchor="1_8_2" w:history="1">
+        <w:r>
+          <w:rPr>
+            <w:rStyle w:val="Hyperlink"/>
+            <w:rFonts w:ascii="Times New Roman" w:hAnsi="Times New Roman"/>
+            <w:sz w:val="22"/>
+            <w:szCs w:val="22"/>
+          </w:rPr>
+          <w:t>Section 1.8.2 LED Interfaces</w:t>
+        </w:r>
+      </w:hyperlink>
+      <w:r>
+        <w:rPr>
+          <w:rFonts w:ascii="Times New Roman" w:hAnsi="Times New Roman"/>
+          <w:color w:val="000000"/>
+          <w:sz w:val="22"/>
+          <w:szCs w:val="22"/>
+        </w:rPr>
+        <w:t xml:space="preserve">. </w:t>
+      </w:r>
+    </w:p>
+    <w:p>
+      <w:pPr>
+        <w:pStyle w:val="ListParagraph"/>
+        <w:spacing w:line="264" w:lineRule="auto"/>
+        <w:jc w:val="both"/>
+        <w:rPr>
+          <w:rFonts w:ascii="Times New Roman" w:hAnsi="Times New Roman"/>
+          <w:color w:val="000000"/>
+          <w:sz w:val="22"/>
+          <w:szCs w:val="22"/>
+        </w:rPr>
+      </w:pPr>
     </w:p>
     <w:p>
       <w:pPr>
@@ -3715,8 +4504,8 @@
       </w:pPr>
     </w:p>
     <w:sectPr>
-      <w:headerReference w:type="default" r:id="rId13"/>
-      <w:footerReference w:type="default" r:id="rId14"/>
+      <w:headerReference w:type="default" r:id="rId18"/>
+      <w:footerReference w:type="default" r:id="rId19"/>
       <w:pgSz w:w="12240" w:h="15840"/>
       <w:pgMar w:top="1322" w:right="1440" w:bottom="1440" w:left="1440" w:header="571" w:footer="1080" w:gutter="0"/>
       <w:cols w:space="720"/>
@@ -3834,7 +4623,7 @@
         <w:sz w:val="28"/>
         <w:szCs w:val="21"/>
       </w:rPr>
-      <w:t>Spring</w:t>
+      <w:t>Fall</w:t>
     </w:r>
     <w:r>
       <w:rPr>
@@ -3920,7 +4709,7 @@
   <w:abstractNum w:abstractNumId="0" w15:restartNumberingAfterBreak="0">
     <w:nsid w:val="FFFFFF88"/>
     <w:multiLevelType w:val="singleLevel"/>
-    <w:tmpl w:val="D7742ACC"/>
+    <w:tmpl w:val="063ED0FE"/>
     <w:lvl w:ilvl="0">
       <w:start w:val="1"/>
       <w:numFmt w:val="decimal"/>
@@ -4439,6 +5228,9 @@
   </w:num>
   <w:num w:numId="5" w16cid:durableId="511843765">
     <w:abstractNumId w:val="4"/>
+  </w:num>
+  <w:num w:numId="6" w16cid:durableId="1501197089">
+    <w:abstractNumId w:val="0"/>
   </w:num>
 </w:numbering>
 </file>
@@ -5291,7 +6083,6 @@
   <w:style w:type="paragraph" w:styleId="ListNumber">
     <w:name w:val="List Number"/>
     <w:basedOn w:val="Normal"/>
-    <w:semiHidden/>
     <w:unhideWhenUsed/>
     <w:rsid w:val="00DA0D23"/>
     <w:pPr>

</xml_diff>